<commit_message>
changed some functions to private, since it wasn't publically used and updated docs. also removed demo cpp
</commit_message>
<xml_diff>
--- a/docs/Ontwerpdocumentatie.docx
+++ b/docs/Ontwerpdocumentatie.docx
@@ -37,7 +37,8 @@
           <w:p>
             <w:pPr>
               <w:pStyle w:val="Title"/>
-              <w:widowControl/>
+              <w:widowControl w:val="false"/>
+              <w:suppressAutoHyphens w:val="true"/>
               <w:spacing w:before="0" w:after="0"/>
               <w:jc w:val="left"/>
               <w:rPr>
@@ -87,7 +88,8 @@
           <w:p>
             <w:pPr>
               <w:pStyle w:val="Subtitle"/>
-              <w:widowControl/>
+              <w:widowControl w:val="false"/>
+              <w:suppressAutoHyphens w:val="true"/>
               <w:spacing w:before="0" w:after="0"/>
               <w:jc w:val="left"/>
               <w:rPr>
@@ -107,7 +109,8 @@
           <w:p>
             <w:pPr>
               <w:pStyle w:val="Subtitle"/>
-              <w:widowControl/>
+              <w:widowControl w:val="false"/>
+              <w:suppressAutoHyphens w:val="true"/>
               <w:spacing w:before="0" w:after="0"/>
               <w:jc w:val="left"/>
               <w:rPr>
@@ -126,7 +129,8 @@
           <w:p>
             <w:pPr>
               <w:pStyle w:val="Subtitle"/>
-              <w:widowControl/>
+              <w:widowControl w:val="false"/>
+              <w:suppressAutoHyphens w:val="true"/>
               <w:spacing w:before="0" w:after="0"/>
               <w:jc w:val="left"/>
               <w:rPr>
@@ -140,12 +144,10 @@
                 <w:kern w:val="0"/>
                 <w:lang w:val="nl-NL" w:eastAsia="nl-NL" w:bidi="ar-SA"/>
               </w:rPr>
-            </w:r>
-            <w:r>
               <mc:AlternateContent>
                 <mc:Choice Requires="wps">
                   <w:drawing>
-                    <wp:anchor behindDoc="0" distT="0" distB="0" distL="89535" distR="89535" simplePos="0" locked="0" layoutInCell="1" allowOverlap="1" relativeHeight="17">
+                    <wp:anchor behindDoc="0" distT="0" distB="0" distL="89535" distR="89535" simplePos="0" locked="0" layoutInCell="1" allowOverlap="1" relativeHeight="20">
                       <wp:simplePos x="0" y="0"/>
                       <wp:positionH relativeFrom="column">
                         <wp:posOffset>-68580</wp:posOffset>
@@ -153,35 +155,41 @@
                       <wp:positionV relativeFrom="paragraph">
                         <wp:posOffset>105410</wp:posOffset>
                       </wp:positionV>
-                      <wp:extent cx="5717540" cy="1089660"/>
+                      <wp:extent cx="5717540" cy="1234440"/>
                       <wp:effectExtent l="0" t="0" r="0" b="0"/>
                       <wp:wrapSquare wrapText="bothSides"/>
                       <wp:docPr id="1" name="Frame1"/>
                       <a:graphic xmlns:a="http://schemas.openxmlformats.org/drawingml/2006/main">
                         <a:graphicData uri="http://schemas.microsoft.com/office/word/2010/wordprocessingShape">
                           <wps:wsp>
-                            <wps:cNvSpPr txBox="1"/>
+                            <wps:cNvSpPr/>
                             <wps:spPr>
                               <a:xfrm>
                                 <a:off x="0" y="0"/>
-                                <a:ext cx="5717540" cy="1089660"/>
+                                <a:ext cx="5717520" cy="1234440"/>
                               </a:xfrm>
-                              <a:prstGeom prst="rect"/>
-                              <a:solidFill>
-                                <a:srgbClr val="FFFFFF">
-                                  <a:alpha val="0"/>
-                                </a:srgbClr>
-                              </a:solidFill>
+                              <a:prstGeom prst="rect">
+                                <a:avLst/>
+                              </a:prstGeom>
+                              <a:noFill/>
+                              <a:ln w="0">
+                                <a:noFill/>
+                              </a:ln>
                             </wps:spPr>
+                            <wps:style>
+                              <a:lnRef idx="0"/>
+                              <a:fillRef idx="0"/>
+                              <a:effectRef idx="0"/>
+                              <a:fontRef idx="minor"/>
+                            </wps:style>
                             <wps:txbx>
                               <w:txbxContent>
                                 <w:tbl>
                                   <w:tblPr>
                                     <w:tblStyle w:val="Tabelraster"/>
-                                    <w:tblpPr w:bottomFromText="0" w:horzAnchor="text" w:leftFromText="141" w:rightFromText="141" w:tblpX="0" w:tblpY="166" w:topFromText="0" w:vertAnchor="text"/>
                                     <w:tblW w:w="9004" w:type="dxa"/>
                                     <w:jc w:val="left"/>
-                                    <w:tblInd w:w="-5" w:type="dxa"/>
+                                    <w:tblInd w:w="0" w:type="dxa"/>
                                     <w:tblLayout w:type="fixed"/>
                                     <w:tblCellMar>
                                       <w:top w:w="0" w:type="dxa"/>
@@ -717,9 +725,18 @@
                                     </w:tc>
                                   </w:tr>
                                 </w:tbl>
+                                <w:p>
+                                  <w:pPr>
+                                    <w:pStyle w:val="FrameContents"/>
+                                    <w:rPr/>
+                                  </w:pPr>
+                                  <w:r>
+                                    <w:rPr/>
+                                  </w:r>
+                                </w:p>
                               </w:txbxContent>
                             </wps:txbx>
-                            <wps:bodyPr anchor="t" lIns="0" tIns="0" rIns="0" bIns="0">
+                            <wps:bodyPr lIns="0" rIns="0" tIns="0" bIns="0" anchor="t">
                               <a:spAutoFit/>
                             </wps:bodyPr>
                           </wps:wsp>
@@ -730,16 +747,17 @@
                 </mc:Choice>
                 <mc:Fallback>
                   <w:pict>
-                    <v:rect style="position:absolute;rotation:-0;width:450.2pt;height:85.8pt;mso-wrap-distance-left:7.05pt;mso-wrap-distance-right:7.05pt;mso-wrap-distance-top:0pt;mso-wrap-distance-bottom:0pt;margin-top:8.3pt;mso-position-vertical-relative:text;margin-left:-5.4pt;mso-position-horizontal-relative:text">
-                      <v:textbox inset="0in,0in,0in,0in">
+                    <v:rect id="shape_0" ID="Frame1" path="m0,0l-2147483645,0l-2147483645,-2147483646l0,-2147483646xe" fillcolor="white" stroked="f" o:allowincell="t" style="position:absolute;margin-left:-5.4pt;margin-top:8.3pt;width:450.15pt;height:97.15pt;mso-wrap-style:none;v-text-anchor:middle">
+                      <v:fill o:detectmouseclick="t" type="solid" color2="black" opacity="0"/>
+                      <v:stroke color="#3465a4" joinstyle="round" endcap="flat"/>
+                      <v:textbox>
                         <w:txbxContent>
                           <w:tbl>
                             <w:tblPr>
                               <w:tblStyle w:val="Tabelraster"/>
-                              <w:tblpPr w:bottomFromText="0" w:horzAnchor="text" w:leftFromText="141" w:rightFromText="141" w:tblpX="0" w:tblpY="166" w:topFromText="0" w:vertAnchor="text"/>
                               <w:tblW w:w="9004" w:type="dxa"/>
                               <w:jc w:val="left"/>
-                              <w:tblInd w:w="-5" w:type="dxa"/>
+                              <w:tblInd w:w="0" w:type="dxa"/>
                               <w:tblLayout w:type="fixed"/>
                               <w:tblCellMar>
                                 <w:top w:w="0" w:type="dxa"/>
@@ -1275,6 +1293,15 @@
                               </w:tc>
                             </w:tr>
                           </w:tbl>
+                          <w:p>
+                            <w:pPr>
+                              <w:pStyle w:val="FrameContents"/>
+                              <w:rPr/>
+                            </w:pPr>
+                            <w:r>
+                              <w:rPr/>
+                            </w:r>
+                          </w:p>
                         </w:txbxContent>
                       </v:textbox>
                       <w10:wrap type="square"/>
@@ -1387,6 +1414,7 @@
             <w:rPr>
               <w:webHidden/>
               <w:rStyle w:val="IndexLink"/>
+              <w:vanish w:val="false"/>
             </w:rPr>
             <w:instrText xml:space="preserve"> TOC \z \o "1-3" \t "Kop 1 - geen nr,1,Bijlage,1" \h</w:instrText>
           </w:r>
@@ -1394,6 +1422,7 @@
             <w:rPr>
               <w:webHidden/>
               <w:rStyle w:val="IndexLink"/>
+              <w:vanish w:val="false"/>
             </w:rPr>
             <w:fldChar w:fldCharType="separate"/>
           </w:r>
@@ -1402,6 +1431,7 @@
               <w:rPr>
                 <w:webHidden/>
                 <w:rStyle w:val="IndexLink"/>
+                <w:vanish w:val="false"/>
               </w:rPr>
               <w:t>1</w:t>
             </w:r>
@@ -1475,6 +1505,7 @@
               <w:rPr>
                 <w:webHidden/>
                 <w:rStyle w:val="IndexLink"/>
+                <w:vanish w:val="false"/>
               </w:rPr>
               <w:t>1.1</w:t>
             </w:r>
@@ -1545,6 +1576,7 @@
               <w:rPr>
                 <w:webHidden/>
                 <w:rStyle w:val="IndexLink"/>
+                <w:vanish w:val="false"/>
               </w:rPr>
               <w:t>1.2</w:t>
             </w:r>
@@ -1615,6 +1647,7 @@
               <w:rPr>
                 <w:webHidden/>
                 <w:rStyle w:val="IndexLink"/>
+                <w:vanish w:val="false"/>
               </w:rPr>
               <w:t>1.3</w:t>
             </w:r>
@@ -1688,6 +1721,7 @@
               <w:rPr>
                 <w:webHidden/>
                 <w:rStyle w:val="IndexLink"/>
+                <w:vanish w:val="false"/>
               </w:rPr>
               <w:t>2</w:t>
             </w:r>
@@ -1766,16 +1800,16 @@
           <w:szCs w:val="20"/>
         </w:rPr>
       </w:r>
-      <w:bookmarkStart w:id="0" w:name="_Toc453919959"/>
-      <w:bookmarkStart w:id="1" w:name="_Toc453920324"/>
+      <w:bookmarkStart w:id="0" w:name="_Toc453921976"/>
+      <w:bookmarkStart w:id="1" w:name="_Toc453921523"/>
       <w:bookmarkStart w:id="2" w:name="_Toc453921312"/>
-      <w:bookmarkStart w:id="3" w:name="_Toc453921523"/>
-      <w:bookmarkStart w:id="4" w:name="_Toc453921976"/>
-      <w:bookmarkStart w:id="5" w:name="_Toc453919959"/>
-      <w:bookmarkStart w:id="6" w:name="_Toc453920324"/>
+      <w:bookmarkStart w:id="3" w:name="_Toc453920324"/>
+      <w:bookmarkStart w:id="4" w:name="_Toc453919959"/>
+      <w:bookmarkStart w:id="5" w:name="_Toc453921976"/>
+      <w:bookmarkStart w:id="6" w:name="_Toc453921523"/>
       <w:bookmarkStart w:id="7" w:name="_Toc453921312"/>
-      <w:bookmarkStart w:id="8" w:name="_Toc453921523"/>
-      <w:bookmarkStart w:id="9" w:name="_Toc453921976"/>
+      <w:bookmarkStart w:id="8" w:name="_Toc453920324"/>
+      <w:bookmarkStart w:id="9" w:name="_Toc453919959"/>
       <w:bookmarkEnd w:id="5"/>
       <w:bookmarkEnd w:id="6"/>
       <w:bookmarkEnd w:id="7"/>
@@ -1790,16 +1824,16 @@
       <w:r>
         <w:rPr/>
       </w:r>
-      <w:bookmarkStart w:id="10" w:name="_Toc453919959"/>
-      <w:bookmarkStart w:id="11" w:name="_Toc453920324"/>
-      <w:bookmarkStart w:id="12" w:name="_Toc453921312"/>
-      <w:bookmarkStart w:id="13" w:name="_Toc453921523"/>
-      <w:bookmarkStart w:id="14" w:name="_Toc453921976"/>
-      <w:bookmarkStart w:id="15" w:name="_Toc453919959"/>
-      <w:bookmarkStart w:id="16" w:name="_Toc453920324"/>
-      <w:bookmarkStart w:id="17" w:name="_Toc453921312"/>
-      <w:bookmarkStart w:id="18" w:name="_Toc453921523"/>
-      <w:bookmarkStart w:id="19" w:name="_Toc453921976"/>
+      <w:bookmarkStart w:id="10" w:name="_Toc453921976_Copy_1"/>
+      <w:bookmarkStart w:id="11" w:name="_Toc453921523_Copy_1"/>
+      <w:bookmarkStart w:id="12" w:name="_Toc453921312_Copy_1"/>
+      <w:bookmarkStart w:id="13" w:name="_Toc453920324_Copy_1"/>
+      <w:bookmarkStart w:id="14" w:name="_Toc453919959_Copy_1"/>
+      <w:bookmarkStart w:id="15" w:name="_Toc453921976_Copy_1"/>
+      <w:bookmarkStart w:id="16" w:name="_Toc453921523_Copy_1"/>
+      <w:bookmarkStart w:id="17" w:name="_Toc453921312_Copy_1"/>
+      <w:bookmarkStart w:id="18" w:name="_Toc453920324_Copy_1"/>
+      <w:bookmarkStart w:id="19" w:name="_Toc453919959_Copy_1"/>
       <w:bookmarkEnd w:id="15"/>
       <w:bookmarkEnd w:id="16"/>
       <w:bookmarkEnd w:id="17"/>
@@ -1871,15 +1905,7 @@
       </w:pPr>
       <w:r>
         <w:rPr/>
-        <w:t>Het programma bestaat</w:t>
-      </w:r>
-      <w:r>
-        <w:rPr/>
-        <w:t xml:space="preserve"> in totaal uit drie verschillende nodes, namelijk /communicator_node, /custom_arm_node en /</w:t>
-      </w:r>
-      <w:r>
-        <w:rPr/>
-        <w:t>custom_cup_node.</w:t>
+        <w:t>Het programma bestaat in totaal uit drie verschillende nodes, namelijk /communicator_node, /custom_arm_node en /custom_cup_node.</w:t>
       </w:r>
     </w:p>
     <w:p>
@@ -1889,13 +1915,10 @@
       </w:pPr>
       <w:r>
         <w:rPr/>
-        <w:t>Het bewegen van de robotarm start bij de /communicator_node. Dit is een node die een programma draait waar er wordt gewacht op user input via een commandline interface. Als dit ontvangen is, wordt de input over de topic /robot_command als string verstuurt naar de node /custom_arm_node. Hier wordt eerst geverifieerd of het commando in het formaat van het AL5D protocol is. Als dat niet zo is wordt het commando genegeerd.</w:t>
-      </w:r>
-      <w:r>
         <mc:AlternateContent>
           <mc:Choice Requires="wps">
             <w:drawing>
-              <wp:anchor behindDoc="0" distT="0" distB="0" distL="0" distR="0" simplePos="0" locked="0" layoutInCell="0" allowOverlap="1" relativeHeight="18">
+              <wp:anchor behindDoc="0" distT="0" distB="0" distL="0" distR="0" simplePos="0" locked="0" layoutInCell="0" allowOverlap="1" relativeHeight="22">
                 <wp:simplePos x="0" y="0"/>
                 <wp:positionH relativeFrom="column">
                   <wp:align>center</wp:align>
@@ -1906,21 +1929,32 @@
                 <wp:extent cx="7128510" cy="1435735"/>
                 <wp:effectExtent l="0" t="0" r="0" b="0"/>
                 <wp:wrapSquare wrapText="largest"/>
-                <wp:docPr id="6" name="Frame3"/>
+                <wp:docPr id="7" name="Frame3"/>
                 <a:graphic xmlns:a="http://schemas.openxmlformats.org/drawingml/2006/main">
                   <a:graphicData uri="http://schemas.microsoft.com/office/word/2010/wordprocessingShape">
                     <wps:wsp>
-                      <wps:cNvSpPr txBox="1"/>
+                      <wps:cNvSpPr/>
                       <wps:spPr>
                         <a:xfrm>
                           <a:off x="0" y="0"/>
-                          <a:ext cx="7128510" cy="1435735"/>
+                          <a:ext cx="7128360" cy="1435680"/>
                         </a:xfrm>
-                        <a:prstGeom prst="rect"/>
+                        <a:prstGeom prst="rect">
+                          <a:avLst/>
+                        </a:prstGeom>
                         <a:solidFill>
-                          <a:srgbClr val="FFFFFF"/>
+                          <a:srgbClr val="ffffff"/>
                         </a:solidFill>
+                        <a:ln w="0">
+                          <a:noFill/>
+                        </a:ln>
                       </wps:spPr>
+                      <wps:style>
+                        <a:lnRef idx="0"/>
+                        <a:fillRef idx="0"/>
+                        <a:effectRef idx="0"/>
+                        <a:fontRef idx="minor"/>
+                      </wps:style>
                       <wps:txbx>
                         <w:txbxContent>
                           <w:p>
@@ -1935,7 +1969,7 @@
                                 <wp:inline distT="0" distB="0" distL="0" distR="0">
                                   <wp:extent cx="7128510" cy="1247775"/>
                                   <wp:effectExtent l="0" t="0" r="0" b="0"/>
-                                  <wp:docPr id="7" name="Image1" descr=""/>
+                                  <wp:docPr id="9" name="Image1" descr=""/>
                                   <wp:cNvGraphicFramePr>
                                     <a:graphicFrameLocks xmlns:a="http://schemas.openxmlformats.org/drawingml/2006/main" noChangeAspect="1"/>
                                   </wp:cNvGraphicFramePr>
@@ -1943,7 +1977,7 @@
                                     <a:graphicData uri="http://schemas.openxmlformats.org/drawingml/2006/picture">
                                       <pic:pic xmlns:pic="http://schemas.openxmlformats.org/drawingml/2006/picture">
                                         <pic:nvPicPr>
-                                          <pic:cNvPr id="7" name="Image1" descr=""/>
+                                          <pic:cNvPr id="9" name="Image1" descr=""/>
                                           <pic:cNvPicPr>
                                             <a:picLocks noChangeAspect="1" noChangeArrowheads="1"/>
                                           </pic:cNvPicPr>
@@ -1968,6 +2002,9 @@
                                   </a:graphic>
                                 </wp:inline>
                               </w:drawing>
+                            </w:r>
+                            <w:r>
+                              <w:rPr/>
                               <w:t xml:space="preserve">Diagram </w:t>
                             </w:r>
                             <w:r>
@@ -1997,7 +2034,7 @@
                           </w:p>
                         </w:txbxContent>
                       </wps:txbx>
-                      <wps:bodyPr anchor="t" lIns="0" tIns="0" rIns="0" bIns="0">
+                      <wps:bodyPr lIns="0" rIns="0" tIns="0" bIns="0" anchor="t">
                         <a:noAutofit/>
                       </wps:bodyPr>
                     </wps:wsp>
@@ -2008,8 +2045,10 @@
           </mc:Choice>
           <mc:Fallback>
             <w:pict>
-              <v:rect style="position:absolute;rotation:-0;width:561.3pt;height:113.05pt;mso-wrap-distance-left:0pt;mso-wrap-distance-right:0pt;mso-wrap-distance-top:0pt;mso-wrap-distance-bottom:0pt;margin-top:0pt;mso-position-vertical:top;mso-position-vertical-relative:text;margin-left:-51.05pt;mso-position-horizontal:center;mso-position-horizontal-relative:text">
-                <v:textbox inset="0in,0in,0in,0in">
+              <v:rect id="shape_0" ID="Frame3" path="m0,0l-2147483645,0l-2147483645,-2147483646l0,-2147483646xe" fillcolor="white" stroked="f" o:allowincell="f" style="position:absolute;margin-left:-51.05pt;margin-top:0.05pt;width:561.25pt;height:113pt;mso-wrap-style:square;v-text-anchor:top;mso-position-horizontal:center">
+                <v:fill o:detectmouseclick="t" type="solid" color2="black"/>
+                <v:stroke color="#3465a4" joinstyle="round" endcap="flat"/>
+                <v:textbox>
                   <w:txbxContent>
                     <w:p>
                       <w:pPr>
@@ -2023,7 +2062,7 @@
                           <wp:inline distT="0" distB="0" distL="0" distR="0">
                             <wp:extent cx="7128510" cy="1247775"/>
                             <wp:effectExtent l="0" t="0" r="0" b="0"/>
-                            <wp:docPr id="8" name="Image1" descr=""/>
+                            <wp:docPr id="10" name="Image1" descr=""/>
                             <wp:cNvGraphicFramePr>
                               <a:graphicFrameLocks xmlns:a="http://schemas.openxmlformats.org/drawingml/2006/main" noChangeAspect="1"/>
                             </wp:cNvGraphicFramePr>
@@ -2031,7 +2070,7 @@
                               <a:graphicData uri="http://schemas.openxmlformats.org/drawingml/2006/picture">
                                 <pic:pic xmlns:pic="http://schemas.openxmlformats.org/drawingml/2006/picture">
                                   <pic:nvPicPr>
-                                    <pic:cNvPr id="8" name="Image1" descr=""/>
+                                    <pic:cNvPr id="10" name="Image1" descr=""/>
                                     <pic:cNvPicPr>
                                       <a:picLocks noChangeAspect="1" noChangeArrowheads="1"/>
                                     </pic:cNvPicPr>
@@ -2056,6 +2095,9 @@
                             </a:graphic>
                           </wp:inline>
                         </w:drawing>
+                      </w:r>
+                      <w:r>
+                        <w:rPr/>
                         <w:t xml:space="preserve">Diagram </w:t>
                       </w:r>
                       <w:r>
@@ -2091,6 +2133,10 @@
           </mc:Fallback>
         </mc:AlternateContent>
       </w:r>
+      <w:r>
+        <w:rPr/>
+        <w:t>Het bewegen van de robotarm start bij de /communicator_node. Dit is een node die een programma draait waar er wordt gewacht op user input via een commandline interface. Als dit ontvangen is, wordt de input over de topic /robot_command als string verstuurt naar de node /custom_arm_node. Hier wordt eerst geverifieerd of het commando in het formaat van het AL5D protocol is. Als dat niet zo is wordt het commando genegeerd.</w:t>
+      </w:r>
     </w:p>
     <w:p>
       <w:pPr>
@@ -2164,11 +2210,7 @@
       </w:pPr>
       <w:r>
         <w:rPr/>
-        <w:t>/</w:t>
-      </w:r>
-      <w:r>
-        <w:rPr/>
-        <w:t>communicator_node</w:t>
+        <w:t>/communicator_node</w:t>
       </w:r>
     </w:p>
     <w:p>
@@ -2179,6 +2221,148 @@
       <w:r>
         <w:rPr>
           <w:rStyle w:val="StrongEmphasis"/>
+        </w:rPr>
+        <w:t>Topics (Publishers):</w:t>
+      </w:r>
+    </w:p>
+    <w:p>
+      <w:pPr>
+        <w:pStyle w:val="TextBody"/>
+        <w:numPr>
+          <w:ilvl w:val="0"/>
+          <w:numId w:val="6"/>
+        </w:numPr>
+        <w:tabs>
+          <w:tab w:val="clear" w:pos="709"/>
+          <w:tab w:val="left" w:pos="0" w:leader="none"/>
+        </w:tabs>
+        <w:spacing w:before="0" w:after="0"/>
+        <w:ind w:left="709" w:hanging="283"/>
+        <w:rPr/>
+      </w:pPr>
+      <w:r>
+        <w:rPr/>
+        <w:t>Topicnaam: "robot_command"</w:t>
+      </w:r>
+    </w:p>
+    <w:p>
+      <w:pPr>
+        <w:pStyle w:val="TextBody"/>
+        <w:numPr>
+          <w:ilvl w:val="1"/>
+          <w:numId w:val="6"/>
+        </w:numPr>
+        <w:tabs>
+          <w:tab w:val="clear" w:pos="709"/>
+          <w:tab w:val="left" w:pos="0" w:leader="none"/>
+        </w:tabs>
+        <w:spacing w:before="0" w:after="0"/>
+        <w:ind w:left="1418" w:hanging="283"/>
+        <w:rPr/>
+      </w:pPr>
+      <w:r>
+        <w:rPr/>
+        <w:t xml:space="preserve">Type: </w:t>
+      </w:r>
+      <w:r>
+        <w:rPr>
+          <w:rStyle w:val="SourceText"/>
+        </w:rPr>
+        <w:t>msg_srv::msg::RobotCommand</w:t>
+      </w:r>
+    </w:p>
+    <w:p>
+      <w:pPr>
+        <w:pStyle w:val="TextBody"/>
+        <w:numPr>
+          <w:ilvl w:val="1"/>
+          <w:numId w:val="6"/>
+        </w:numPr>
+        <w:tabs>
+          <w:tab w:val="clear" w:pos="709"/>
+          <w:tab w:val="left" w:pos="0" w:leader="none"/>
+        </w:tabs>
+        <w:spacing w:before="0" w:after="0"/>
+        <w:ind w:left="1418" w:hanging="283"/>
+        <w:rPr/>
+      </w:pPr>
+      <w:r>
+        <w:rPr/>
+        <w:t>Naam in sourcecode</w:t>
+      </w:r>
+      <w:r>
+        <w:rPr/>
+        <w:t xml:space="preserve">: </w:t>
+      </w:r>
+      <w:r>
+        <w:rPr>
+          <w:rStyle w:val="SourceText"/>
+        </w:rPr>
+        <w:t>robotCommandPub_</w:t>
+      </w:r>
+    </w:p>
+    <w:p>
+      <w:pPr>
+        <w:pStyle w:val="TextBody"/>
+        <w:numPr>
+          <w:ilvl w:val="1"/>
+          <w:numId w:val="6"/>
+        </w:numPr>
+        <w:tabs>
+          <w:tab w:val="clear" w:pos="709"/>
+          <w:tab w:val="left" w:pos="0" w:leader="none"/>
+        </w:tabs>
+        <w:ind w:left="1418" w:hanging="283"/>
+        <w:rPr/>
+      </w:pPr>
+      <w:r>
+        <w:rPr/>
+        <w:t xml:space="preserve">Beschrijving: Dit topic wordt gepubliceerd om opdrachten naar de hoog-niveau driver te sturen. </w:t>
+      </w:r>
+      <w:r>
+        <w:rPr/>
+        <w:t>Een commando ziet er als volgt uit: #0 P1500 #1 P1500 #2 P1500 T3000</w:t>
+      </w:r>
+    </w:p>
+    <w:p>
+      <w:pPr>
+        <w:pStyle w:val="TextBody"/>
+        <w:rPr/>
+      </w:pPr>
+      <w:r>
+        <w:rPr>
+          <w:rStyle w:val="StrongEmphasis"/>
+        </w:rPr>
+        <w:t>Services (N/A):</w:t>
+      </w:r>
+    </w:p>
+    <w:p>
+      <w:pPr>
+        <w:pStyle w:val="Normal"/>
+        <w:rPr/>
+      </w:pPr>
+      <w:r>
+        <w:rPr/>
+      </w:r>
+    </w:p>
+    <w:p>
+      <w:pPr>
+        <w:pStyle w:val="Heading3"/>
+        <w:rPr/>
+      </w:pPr>
+      <w:r>
+        <w:rPr/>
+        <w:t>/custom_arm_node</w:t>
+      </w:r>
+    </w:p>
+    <w:p>
+      <w:pPr>
+        <w:pStyle w:val="TextBody"/>
+        <w:rPr/>
+      </w:pPr>
+      <w:r>
+        <w:rPr>
+          <w:rStyle w:val="Strong"/>
         </w:rPr>
         <w:t>Topics (Publishers):</w:t>
       </w:r>
@@ -2246,7 +2430,11 @@
       </w:pPr>
       <w:r>
         <w:rPr/>
-        <w:t xml:space="preserve">Publisher: </w:t>
+        <w:t>Naam in sourcecode</w:t>
+      </w:r>
+      <w:r>
+        <w:rPr/>
+        <w:t xml:space="preserve">: </w:t>
       </w:r>
       <w:r>
         <w:rPr>
@@ -2281,7 +2469,7 @@
       </w:pPr>
       <w:r>
         <w:rPr>
-          <w:rStyle w:val="StrongEmphasis"/>
+          <w:rStyle w:val="Strong"/>
         </w:rPr>
         <w:t>Topics (Subscribers):</w:t>
       </w:r>
@@ -2349,7 +2537,11 @@
       </w:pPr>
       <w:r>
         <w:rPr/>
-        <w:t xml:space="preserve">Subscriber: </w:t>
+        <w:t>Naam in sourcecode</w:t>
+      </w:r>
+      <w:r>
+        <w:rPr/>
+        <w:t xml:space="preserve">: </w:t>
       </w:r>
       <w:r>
         <w:rPr>
@@ -2384,7 +2576,7 @@
       </w:pPr>
       <w:r>
         <w:rPr>
-          <w:rStyle w:val="StrongEmphasis"/>
+          <w:rStyle w:val="Strong"/>
         </w:rPr>
         <w:t>Services (Clients):</w:t>
       </w:r>
@@ -2452,7 +2644,11 @@
       </w:pPr>
       <w:r>
         <w:rPr/>
-        <w:t xml:space="preserve">Client: </w:t>
+        <w:t>Naam in sourcecode</w:t>
+      </w:r>
+      <w:r>
+        <w:rPr/>
+        <w:t xml:space="preserve">: </w:t>
       </w:r>
       <w:r>
         <w:rPr>
@@ -2477,16 +2673,36 @@
       </w:pPr>
       <w:r>
         <w:rPr/>
-        <w:t>Beschrijving: Deze serviceclient wordt gebruikt om een verzoek te sturen om een beker op te pakken of los te laten, afhankelijk van het verzoek.</w:t>
+        <w:t xml:space="preserve">Beschrijving: Deze serviceclient wordt gebruikt om een verzoek te sturen om een beker op te pakken of los te laten, afhankelijk van </w:t>
+      </w:r>
+      <w:r>
+        <w:rPr/>
+        <w:t>de meegegeven parameters</w:t>
+      </w:r>
+      <w:r>
+        <w:rPr/>
+        <w:t>.</w:t>
       </w:r>
     </w:p>
     <w:p>
       <w:pPr>
-        <w:pStyle w:val="Normal"/>
-        <w:rPr/>
-      </w:pPr>
-      <w:r>
-        <w:rPr/>
+        <w:pStyle w:val="Heading3"/>
+        <w:keepLines/>
+        <w:widowControl/>
+        <w:numPr>
+          <w:ilvl w:val="0"/>
+          <w:numId w:val="0"/>
+        </w:numPr>
+        <w:suppressAutoHyphens w:val="true"/>
+        <w:spacing w:lineRule="auto" w:line="360"/>
+        <w:jc w:val="left"/>
+        <w:rPr/>
+      </w:pPr>
+      <w:r>
+        <w:rPr/>
+      </w:r>
+      <w:r>
+        <w:br w:type="page"/>
       </w:r>
     </w:p>
     <w:p>
@@ -2496,54 +2712,340 @@
       </w:pPr>
       <w:r>
         <w:rPr/>
-        <w:t>/</w:t>
-      </w:r>
-      <w:r>
-        <w:rPr/>
-        <w:t>custom_arm_node</w:t>
+        <w:t>/custom_cup_node</w:t>
       </w:r>
     </w:p>
     <w:p>
       <w:pPr>
-        <w:pStyle w:val="Heading3"/>
-        <w:rPr/>
-      </w:pPr>
-      <w:r>
-        <w:rPr/>
-        <w:t>/</w:t>
-      </w:r>
-      <w:r>
-        <w:rPr/>
-        <w:t>custom_cup_node</w:t>
+        <w:pStyle w:val="TextBody"/>
+        <w:rPr/>
+      </w:pPr>
+      <w:r>
+        <w:rPr>
+          <w:rStyle w:val="StrongEmphasis"/>
+        </w:rPr>
+        <w:t>Topics (Publishers):</w:t>
       </w:r>
     </w:p>
     <w:p>
       <w:pPr>
-        <w:pStyle w:val="Heading2"/>
-        <w:rPr/>
-      </w:pPr>
-      <w:bookmarkStart w:id="23" w:name="_Toc149233231"/>
-      <w:r>
-        <w:rPr/>
-        <w:t>Services</w:t>
+        <w:pStyle w:val="TextBody"/>
+        <w:numPr>
+          <w:ilvl w:val="0"/>
+          <w:numId w:val="7"/>
+        </w:numPr>
+        <w:tabs>
+          <w:tab w:val="clear" w:pos="709"/>
+          <w:tab w:val="left" w:pos="0" w:leader="none"/>
+        </w:tabs>
+        <w:ind w:left="709" w:hanging="283"/>
+        <w:rPr/>
+      </w:pPr>
+      <w:r>
+        <w:rPr/>
+        <w:t>Topicnaam: "visualization_marker"</w:t>
+      </w:r>
+    </w:p>
+    <w:p>
+      <w:pPr>
+        <w:pStyle w:val="TextBody"/>
+        <w:numPr>
+          <w:ilvl w:val="1"/>
+          <w:numId w:val="7"/>
+        </w:numPr>
+        <w:tabs>
+          <w:tab w:val="clear" w:pos="709"/>
+          <w:tab w:val="left" w:pos="0" w:leader="none"/>
+        </w:tabs>
+        <w:spacing w:before="0" w:after="0"/>
+        <w:ind w:left="1418" w:hanging="283"/>
+        <w:rPr/>
+      </w:pPr>
+      <w:r>
+        <w:rPr/>
+        <w:t xml:space="preserve">Type: </w:t>
+      </w:r>
+      <w:r>
+        <w:rPr>
+          <w:rStyle w:val="SourceText"/>
+        </w:rPr>
+        <w:t>visualization_msgs::msg::Marker</w:t>
+      </w:r>
+    </w:p>
+    <w:p>
+      <w:pPr>
+        <w:pStyle w:val="TextBody"/>
+        <w:numPr>
+          <w:ilvl w:val="1"/>
+          <w:numId w:val="7"/>
+        </w:numPr>
+        <w:tabs>
+          <w:tab w:val="clear" w:pos="709"/>
+          <w:tab w:val="left" w:pos="0" w:leader="none"/>
+        </w:tabs>
+        <w:spacing w:before="0" w:after="0"/>
+        <w:ind w:left="1418" w:hanging="283"/>
+        <w:rPr/>
+      </w:pPr>
+      <w:r>
+        <w:rPr/>
+        <w:t>Naam in sourcecode</w:t>
+      </w:r>
+      <w:r>
+        <w:rPr/>
+        <w:t xml:space="preserve">: </w:t>
+      </w:r>
+      <w:r>
+        <w:rPr>
+          <w:rStyle w:val="SourceText"/>
+        </w:rPr>
+        <w:t>markerPub</w:t>
+      </w:r>
+    </w:p>
+    <w:p>
+      <w:pPr>
+        <w:pStyle w:val="TextBody"/>
+        <w:numPr>
+          <w:ilvl w:val="1"/>
+          <w:numId w:val="7"/>
+        </w:numPr>
+        <w:tabs>
+          <w:tab w:val="clear" w:pos="709"/>
+          <w:tab w:val="left" w:pos="0" w:leader="none"/>
+        </w:tabs>
+        <w:spacing w:before="0" w:after="0"/>
+        <w:ind w:left="1418" w:hanging="283"/>
+        <w:rPr/>
+      </w:pPr>
+      <w:r>
+        <w:rPr/>
+        <w:t xml:space="preserve">Beschrijving: Dit topic wordt gepubliceerd om markerinformatie </w:t>
+      </w:r>
+      <w:r>
+        <w:rPr/>
+        <w:t>(waaronder het 3D .stl bestand)</w:t>
+      </w:r>
+      <w:r>
+        <w:rPr/>
+        <w:t xml:space="preserve"> voor de "cup" naar visualisatietools zoals RViz te sturen.</w:t>
+      </w:r>
+    </w:p>
+    <w:p>
+      <w:pPr>
+        <w:pStyle w:val="TextBody"/>
+        <w:numPr>
+          <w:ilvl w:val="0"/>
+          <w:numId w:val="7"/>
+        </w:numPr>
+        <w:tabs>
+          <w:tab w:val="clear" w:pos="709"/>
+          <w:tab w:val="left" w:pos="0" w:leader="none"/>
+        </w:tabs>
+        <w:ind w:left="709" w:hanging="283"/>
+        <w:rPr/>
+      </w:pPr>
+      <w:r>
+        <w:rPr/>
+        <w:t>Topicnaam: "cup_pos"</w:t>
+      </w:r>
+    </w:p>
+    <w:p>
+      <w:pPr>
+        <w:pStyle w:val="TextBody"/>
+        <w:numPr>
+          <w:ilvl w:val="1"/>
+          <w:numId w:val="7"/>
+        </w:numPr>
+        <w:tabs>
+          <w:tab w:val="clear" w:pos="709"/>
+          <w:tab w:val="left" w:pos="0" w:leader="none"/>
+        </w:tabs>
+        <w:spacing w:before="0" w:after="0"/>
+        <w:ind w:left="1418" w:hanging="283"/>
+        <w:rPr/>
+      </w:pPr>
+      <w:r>
+        <w:rPr/>
+        <w:t xml:space="preserve">Type: </w:t>
+      </w:r>
+      <w:r>
+        <w:rPr>
+          <w:rStyle w:val="SourceText"/>
+        </w:rPr>
+        <w:t>msg_srv::msg::Pos</w:t>
+      </w:r>
+    </w:p>
+    <w:p>
+      <w:pPr>
+        <w:pStyle w:val="TextBody"/>
+        <w:numPr>
+          <w:ilvl w:val="1"/>
+          <w:numId w:val="9"/>
+        </w:numPr>
+        <w:tabs>
+          <w:tab w:val="clear" w:pos="709"/>
+          <w:tab w:val="left" w:pos="0" w:leader="none"/>
+        </w:tabs>
+        <w:spacing w:before="0" w:after="0"/>
+        <w:ind w:left="1418" w:hanging="283"/>
+        <w:rPr/>
+      </w:pPr>
+      <w:r>
+        <w:rPr/>
+        <w:t>sourcecode</w:t>
+      </w:r>
+      <w:r>
+        <w:rPr/>
+        <w:t xml:space="preserve">: </w:t>
+      </w:r>
+      <w:r>
+        <w:rPr>
+          <w:rStyle w:val="SourceText"/>
+        </w:rPr>
+        <w:t>posPub</w:t>
+      </w:r>
+    </w:p>
+    <w:p>
+      <w:pPr>
+        <w:pStyle w:val="TextBody"/>
+        <w:numPr>
+          <w:ilvl w:val="1"/>
+          <w:numId w:val="7"/>
+        </w:numPr>
+        <w:tabs>
+          <w:tab w:val="clear" w:pos="709"/>
+          <w:tab w:val="left" w:pos="0" w:leader="none"/>
+        </w:tabs>
+        <w:ind w:left="1418" w:hanging="283"/>
+        <w:rPr/>
+      </w:pPr>
+      <w:r>
+        <w:rPr/>
+        <w:t>Beschrijving: Dit topic wordt gepubliceerd om de positie van de "cup" te verzenden.</w:t>
+      </w:r>
+    </w:p>
+    <w:p>
+      <w:pPr>
+        <w:pStyle w:val="TextBody"/>
+        <w:rPr/>
+      </w:pPr>
+      <w:r>
+        <w:rPr>
+          <w:rStyle w:val="StrongEmphasis"/>
+        </w:rPr>
+        <w:t>Services (Server):</w:t>
+      </w:r>
+    </w:p>
+    <w:p>
+      <w:pPr>
+        <w:pStyle w:val="TextBody"/>
+        <w:numPr>
+          <w:ilvl w:val="0"/>
+          <w:numId w:val="8"/>
+        </w:numPr>
+        <w:tabs>
+          <w:tab w:val="clear" w:pos="709"/>
+          <w:tab w:val="left" w:pos="0" w:leader="none"/>
+        </w:tabs>
+        <w:spacing w:before="0" w:after="0"/>
+        <w:ind w:left="709" w:hanging="283"/>
+        <w:rPr/>
+      </w:pPr>
+      <w:r>
+        <w:rPr/>
+        <w:t>Service: "pickup_cup"</w:t>
+      </w:r>
+    </w:p>
+    <w:p>
+      <w:pPr>
+        <w:pStyle w:val="TextBody"/>
+        <w:numPr>
+          <w:ilvl w:val="1"/>
+          <w:numId w:val="8"/>
+        </w:numPr>
+        <w:tabs>
+          <w:tab w:val="clear" w:pos="709"/>
+          <w:tab w:val="left" w:pos="0" w:leader="none"/>
+        </w:tabs>
+        <w:spacing w:before="0" w:after="0"/>
+        <w:ind w:left="1418" w:hanging="283"/>
+        <w:rPr/>
+      </w:pPr>
+      <w:r>
+        <w:rPr/>
+        <w:t xml:space="preserve">Type: </w:t>
+      </w:r>
+      <w:r>
+        <w:rPr>
+          <w:rStyle w:val="SourceText"/>
+        </w:rPr>
+        <w:t>msg_srv::srv::PickupCup</w:t>
+      </w:r>
+    </w:p>
+    <w:p>
+      <w:pPr>
+        <w:pStyle w:val="TextBody"/>
+        <w:numPr>
+          <w:ilvl w:val="1"/>
+          <w:numId w:val="10"/>
+        </w:numPr>
+        <w:tabs>
+          <w:tab w:val="clear" w:pos="709"/>
+          <w:tab w:val="left" w:pos="0" w:leader="none"/>
+        </w:tabs>
+        <w:spacing w:before="0" w:after="0"/>
+        <w:ind w:left="1418" w:hanging="283"/>
+        <w:rPr/>
+      </w:pPr>
+      <w:r>
+        <w:rPr/>
+        <w:t>sourcecode</w:t>
+      </w:r>
+      <w:r>
+        <w:rPr/>
+        <w:t xml:space="preserve">: </w:t>
+      </w:r>
+      <w:r>
+        <w:rPr>
+          <w:rStyle w:val="SourceText"/>
+        </w:rPr>
+        <w:t>pickupCupService</w:t>
+      </w:r>
+    </w:p>
+    <w:p>
+      <w:pPr>
+        <w:pStyle w:val="TextBody"/>
+        <w:numPr>
+          <w:ilvl w:val="1"/>
+          <w:numId w:val="8"/>
+        </w:numPr>
+        <w:tabs>
+          <w:tab w:val="clear" w:pos="709"/>
+          <w:tab w:val="left" w:pos="0" w:leader="none"/>
+        </w:tabs>
+        <w:ind w:left="1418" w:hanging="283"/>
+        <w:rPr/>
+      </w:pPr>
+      <w:r>
+        <w:rPr/>
+        <w:t>Beschrijving: Dit is een service die kan worden aangeroepen om een "pickup" -actie uit te voeren voor de "cup." Het wordt gebruikt om de "cup" op te tillen of neer te zetten, afhankelijk van het verzoek.</w:t>
+      </w:r>
+    </w:p>
+    <w:p>
+      <w:pPr>
+        <w:pStyle w:val="Heading1"/>
+        <w:ind w:left="431" w:hanging="431"/>
+        <w:rPr/>
+      </w:pPr>
+      <w:bookmarkStart w:id="23" w:name="_Toc149233232"/>
+      <w:r>
+        <w:rPr/>
+        <w:t>Broncode structuur</w:t>
       </w:r>
       <w:bookmarkEnd w:id="23"/>
     </w:p>
     <w:p>
       <w:pPr>
-        <w:pStyle w:val="Heading1"/>
-        <w:ind w:left="431" w:hanging="431"/>
-        <w:rPr/>
-      </w:pPr>
-      <w:bookmarkStart w:id="24" w:name="_Toc149233232"/>
-      <w:r>
-        <w:rPr/>
-        <w:t>Broncode structuur</w:t>
-      </w:r>
-      <w:bookmarkEnd w:id="24"/>
-    </w:p>
-    <w:p>
-      <w:pPr>
         <w:pStyle w:val="Normal"/>
         <w:rPr/>
       </w:pPr>
@@ -2609,7 +3111,7 @@
         <mc:AlternateContent>
           <mc:Choice Requires="wpg">
             <w:drawing>
-              <wp:anchor behindDoc="0" distT="0" distB="8890" distL="0" distR="0" simplePos="0" locked="0" layoutInCell="0" allowOverlap="1" relativeHeight="16" wp14:anchorId="3BE10B7F">
+              <wp:anchor behindDoc="0" distT="0" distB="9525" distL="0" distR="0" simplePos="0" locked="0" layoutInCell="0" allowOverlap="1" relativeHeight="19" wp14:anchorId="3BE10B7F">
                 <wp:simplePos x="0" y="0"/>
                 <wp:positionH relativeFrom="page">
                   <wp:posOffset>0</wp:posOffset>
@@ -2620,7 +3122,7 @@
                 <wp:extent cx="7571105" cy="10677525"/>
                 <wp:effectExtent l="0" t="0" r="0" b="9525"/>
                 <wp:wrapNone/>
-                <wp:docPr id="9" name="Groep 4"/>
+                <wp:docPr id="11" name="Groep 4"/>
                 <a:graphic xmlns:a="http://schemas.openxmlformats.org/drawingml/2006/main">
                   <a:graphicData uri="http://schemas.microsoft.com/office/word/2010/wordprocessingGroup">
                     <wpg:wgp>
@@ -2660,7 +3162,7 @@
                         <wps:spPr>
                           <a:xfrm>
                             <a:off x="0" y="0"/>
-                            <a:ext cx="7571160" cy="970920"/>
+                            <a:ext cx="7571160" cy="970200"/>
                           </a:xfrm>
                           <a:prstGeom prst="rect">
                             <a:avLst/>
@@ -2690,8 +3192,8 @@
                         <wps:cNvSpPr/>
                         <wps:spPr>
                           <a:xfrm>
-                            <a:off x="0" y="9706680"/>
-                            <a:ext cx="7571160" cy="970920"/>
+                            <a:off x="0" y="9707400"/>
+                            <a:ext cx="7571160" cy="970200"/>
                           </a:xfrm>
                           <a:prstGeom prst="rect">
                             <a:avLst/>
@@ -2750,12 +3252,12 @@
                   <v:stroke color="#3465a4" joinstyle="round" endcap="flat"/>
                   <w10:wrap type="none"/>
                 </v:shape>
-                <v:rect id="shape_0" ID="Rechthoek 2" path="m0,0l-2147483645,0l-2147483645,-2147483646l0,-2147483646xe" fillcolor="white" stroked="f" o:allowincell="f" style="position:absolute;left:0;top:0;width:11922;height:1528;mso-wrap-style:none;v-text-anchor:middle;mso-position-horizontal-relative:page;mso-position-vertical-relative:page">
+                <v:rect id="shape_0" path="m0,0l-2147483645,0l-2147483645,-2147483646l0,-2147483646xe" fillcolor="white" stroked="f" o:allowincell="f" style="position:absolute;left:0;top:0;width:11922;height:1527;mso-wrap-style:none;v-text-anchor:middle;mso-position-horizontal-relative:page;mso-position-vertical-relative:page">
                   <v:fill o:detectmouseclick="t" type="solid" color2="black"/>
                   <v:stroke color="#3465a4" weight="12600" joinstyle="miter" endcap="flat"/>
                   <w10:wrap type="none"/>
                 </v:rect>
-                <v:rect id="shape_0" ID="Rechthoek 3" path="m0,0l-2147483645,0l-2147483645,-2147483646l0,-2147483646xe" fillcolor="white" stroked="f" o:allowincell="f" style="position:absolute;left:0;top:15286;width:11922;height:1528;mso-wrap-style:none;v-text-anchor:middle;mso-position-horizontal-relative:page;mso-position-vertical-relative:page">
+                <v:rect id="shape_0" path="m0,0l-2147483645,0l-2147483645,-2147483646l0,-2147483646xe" fillcolor="white" stroked="f" o:allowincell="f" style="position:absolute;left:0;top:15287;width:11922;height:1527;mso-wrap-style:none;v-text-anchor:middle;mso-position-horizontal-relative:page;mso-position-vertical-relative:page">
                   <v:fill o:detectmouseclick="t" type="solid" color2="black"/>
                   <v:stroke color="#3465a4" weight="12600" joinstyle="miter" endcap="flat"/>
                   <w10:wrap type="none"/>
@@ -2814,70 +3316,6 @@
 </file>
 
 <file path=word/footer2.xml><?xml version="1.0" encoding="utf-8"?>
-<w:ftr xmlns:o="urn:schemas-microsoft-com:office:office" xmlns:r="http://schemas.openxmlformats.org/officeDocument/2006/relationships" xmlns:v="urn:schemas-microsoft-com:vml" xmlns:w="http://schemas.openxmlformats.org/wordprocessingml/2006/main" xmlns:w10="urn:schemas-microsoft-com:office:word" xmlns:wp="http://schemas.openxmlformats.org/drawingml/2006/wordprocessingDrawing" xmlns:wps="http://schemas.microsoft.com/office/word/2010/wordprocessingShape" xmlns:wpg="http://schemas.microsoft.com/office/word/2010/wordprocessingGroup" xmlns:mc="http://schemas.openxmlformats.org/markup-compatibility/2006" xmlns:wp14="http://schemas.microsoft.com/office/word/2010/wordprocessingDrawing" xmlns:w14="http://schemas.microsoft.com/office/word/2010/wordml" xmlns:w15="http://schemas.microsoft.com/office/word/2012/wordml" mc:Ignorable="w14 wp14 w15">
-  <w:p>
-    <w:pPr>
-      <w:pStyle w:val="Footer"/>
-      <w:tabs>
-        <w:tab w:val="clear" w:pos="9185"/>
-        <w:tab w:val="right" w:pos="9184" w:leader="none"/>
-      </w:tabs>
-      <w:rPr/>
-    </w:pPr>
-    <w:r>
-      <w:rPr/>
-      <w:drawing>
-        <wp:anchor behindDoc="1" distT="0" distB="0" distL="0" distR="0" simplePos="0" locked="0" layoutInCell="0" allowOverlap="1" relativeHeight="3">
-          <wp:simplePos x="0" y="0"/>
-          <wp:positionH relativeFrom="page">
-            <wp:posOffset>0</wp:posOffset>
-          </wp:positionH>
-          <wp:positionV relativeFrom="page">
-            <wp:posOffset>9401175</wp:posOffset>
-          </wp:positionV>
-          <wp:extent cx="7559675" cy="1287780"/>
-          <wp:effectExtent l="0" t="0" r="0" b="0"/>
-          <wp:wrapNone/>
-          <wp:docPr id="4" name="Afbeelding 15" descr=""/>
-          <wp:cNvGraphicFramePr>
-            <a:graphicFrameLocks xmlns:a="http://schemas.openxmlformats.org/drawingml/2006/main" noChangeAspect="1"/>
-          </wp:cNvGraphicFramePr>
-          <a:graphic xmlns:a="http://schemas.openxmlformats.org/drawingml/2006/main">
-            <a:graphicData uri="http://schemas.openxmlformats.org/drawingml/2006/picture">
-              <pic:pic xmlns:pic="http://schemas.openxmlformats.org/drawingml/2006/picture">
-                <pic:nvPicPr>
-                  <pic:cNvPr id="4" name="Afbeelding 15" descr=""/>
-                  <pic:cNvPicPr>
-                    <a:picLocks noChangeAspect="1" noChangeArrowheads="1"/>
-                  </pic:cNvPicPr>
-                </pic:nvPicPr>
-                <pic:blipFill>
-                  <a:blip r:embed="rId1"/>
-                  <a:srcRect l="0" t="87947" r="0" b="0"/>
-                  <a:stretch>
-                    <a:fillRect/>
-                  </a:stretch>
-                </pic:blipFill>
-                <pic:spPr bwMode="auto">
-                  <a:xfrm>
-                    <a:off x="0" y="0"/>
-                    <a:ext cx="7559675" cy="1287780"/>
-                  </a:xfrm>
-                  <a:prstGeom prst="rect">
-                    <a:avLst/>
-                  </a:prstGeom>
-                </pic:spPr>
-              </pic:pic>
-            </a:graphicData>
-          </a:graphic>
-        </wp:anchor>
-      </w:drawing>
-    </w:r>
-  </w:p>
-</w:ftr>
-</file>
-
-<file path=word/footer3.xml><?xml version="1.0" encoding="utf-8"?>
 <w:ftr xmlns:o="urn:schemas-microsoft-com:office:office" xmlns:r="http://schemas.openxmlformats.org/officeDocument/2006/relationships" xmlns:v="urn:schemas-microsoft-com:vml" xmlns:w="http://schemas.openxmlformats.org/wordprocessingml/2006/main" xmlns:w10="urn:schemas-microsoft-com:office:word" xmlns:wp="http://schemas.openxmlformats.org/drawingml/2006/wordprocessingDrawing" xmlns:wps="http://schemas.microsoft.com/office/word/2010/wordprocessingShape" xmlns:wpg="http://schemas.microsoft.com/office/word/2010/wordprocessingGroup" xmlns:mc="http://schemas.openxmlformats.org/markup-compatibility/2006" xmlns:wp14="http://schemas.microsoft.com/office/word/2010/wordprocessingDrawing" xmlns:w14="http://schemas.microsoft.com/office/word/2010/wordml" xmlns:w15="http://schemas.microsoft.com/office/word/2012/wordml" mc:Ignorable="w14 wp14 w15">
   <w:p>
     <w:pPr>
@@ -2941,6 +3379,70 @@
 </w:ftr>
 </file>
 
+<file path=word/footer3.xml><?xml version="1.0" encoding="utf-8"?>
+<w:ftr xmlns:o="urn:schemas-microsoft-com:office:office" xmlns:r="http://schemas.openxmlformats.org/officeDocument/2006/relationships" xmlns:v="urn:schemas-microsoft-com:vml" xmlns:w="http://schemas.openxmlformats.org/wordprocessingml/2006/main" xmlns:w10="urn:schemas-microsoft-com:office:word" xmlns:wp="http://schemas.openxmlformats.org/drawingml/2006/wordprocessingDrawing" xmlns:wps="http://schemas.microsoft.com/office/word/2010/wordprocessingShape" xmlns:wpg="http://schemas.microsoft.com/office/word/2010/wordprocessingGroup" xmlns:mc="http://schemas.openxmlformats.org/markup-compatibility/2006" xmlns:wp14="http://schemas.microsoft.com/office/word/2010/wordprocessingDrawing" xmlns:w14="http://schemas.microsoft.com/office/word/2010/wordml" xmlns:w15="http://schemas.microsoft.com/office/word/2012/wordml" mc:Ignorable="w14 wp14 w15">
+  <w:p>
+    <w:pPr>
+      <w:pStyle w:val="Footer"/>
+      <w:tabs>
+        <w:tab w:val="clear" w:pos="9185"/>
+        <w:tab w:val="right" w:pos="9184" w:leader="none"/>
+      </w:tabs>
+      <w:rPr/>
+    </w:pPr>
+    <w:r>
+      <w:rPr/>
+      <w:drawing>
+        <wp:anchor behindDoc="1" distT="0" distB="0" distL="0" distR="0" simplePos="0" locked="0" layoutInCell="0" allowOverlap="1" relativeHeight="3">
+          <wp:simplePos x="0" y="0"/>
+          <wp:positionH relativeFrom="page">
+            <wp:posOffset>0</wp:posOffset>
+          </wp:positionH>
+          <wp:positionV relativeFrom="page">
+            <wp:posOffset>9401175</wp:posOffset>
+          </wp:positionV>
+          <wp:extent cx="7559675" cy="1287780"/>
+          <wp:effectExtent l="0" t="0" r="0" b="0"/>
+          <wp:wrapNone/>
+          <wp:docPr id="6" name="Afbeelding 15" descr=""/>
+          <wp:cNvGraphicFramePr>
+            <a:graphicFrameLocks xmlns:a="http://schemas.openxmlformats.org/drawingml/2006/main" noChangeAspect="1"/>
+          </wp:cNvGraphicFramePr>
+          <a:graphic xmlns:a="http://schemas.openxmlformats.org/drawingml/2006/main">
+            <a:graphicData uri="http://schemas.openxmlformats.org/drawingml/2006/picture">
+              <pic:pic xmlns:pic="http://schemas.openxmlformats.org/drawingml/2006/picture">
+                <pic:nvPicPr>
+                  <pic:cNvPr id="6" name="Afbeelding 15" descr=""/>
+                  <pic:cNvPicPr>
+                    <a:picLocks noChangeAspect="1" noChangeArrowheads="1"/>
+                  </pic:cNvPicPr>
+                </pic:nvPicPr>
+                <pic:blipFill>
+                  <a:blip r:embed="rId1"/>
+                  <a:srcRect l="0" t="87947" r="0" b="0"/>
+                  <a:stretch>
+                    <a:fillRect/>
+                  </a:stretch>
+                </pic:blipFill>
+                <pic:spPr bwMode="auto">
+                  <a:xfrm>
+                    <a:off x="0" y="0"/>
+                    <a:ext cx="7559675" cy="1287780"/>
+                  </a:xfrm>
+                  <a:prstGeom prst="rect">
+                    <a:avLst/>
+                  </a:prstGeom>
+                </pic:spPr>
+              </pic:pic>
+            </a:graphicData>
+          </a:graphic>
+        </wp:anchor>
+      </w:drawing>
+    </w:r>
+  </w:p>
+</w:ftr>
+</file>
+
 <file path=word/footer4.xml><?xml version="1.0" encoding="utf-8"?>
 <w:ftr xmlns:o="urn:schemas-microsoft-com:office:office" xmlns:r="http://schemas.openxmlformats.org/officeDocument/2006/relationships" xmlns:v="urn:schemas-microsoft-com:vml" xmlns:w="http://schemas.openxmlformats.org/wordprocessingml/2006/main" xmlns:w10="urn:schemas-microsoft-com:office:word" xmlns:wp="http://schemas.openxmlformats.org/drawingml/2006/wordprocessingDrawing" xmlns:wps="http://schemas.microsoft.com/office/word/2010/wordprocessingShape" xmlns:wpg="http://schemas.microsoft.com/office/word/2010/wordprocessingGroup" xmlns:mc="http://schemas.openxmlformats.org/markup-compatibility/2006" xmlns:wp14="http://schemas.microsoft.com/office/word/2010/wordprocessingDrawing" xmlns:w14="http://schemas.microsoft.com/office/word/2010/wordml" xmlns:w15="http://schemas.microsoft.com/office/word/2012/wordml" mc:Ignorable="w14 wp14 w15">
   <w:p>
@@ -2959,7 +3461,7 @@
       <mc:AlternateContent>
         <mc:Choice Requires="wps">
           <w:drawing>
-            <wp:anchor behindDoc="1" distT="0" distB="10795" distL="0" distR="10160" simplePos="0" locked="0" layoutInCell="0" allowOverlap="1" relativeHeight="14" wp14:anchorId="7BFEAD91">
+            <wp:anchor behindDoc="1" distT="635" distB="0" distL="0" distR="0" simplePos="0" locked="0" layoutInCell="0" allowOverlap="1" relativeHeight="17" wp14:anchorId="7BFEAD91">
               <wp:simplePos x="0" y="0"/>
               <wp:positionH relativeFrom="margin">
                 <wp:align>right</wp:align>
@@ -2970,7 +3472,7 @@
               <wp:extent cx="1018540" cy="122555"/>
               <wp:effectExtent l="0" t="635" r="0" b="0"/>
               <wp:wrapNone/>
-              <wp:docPr id="11" name="Tekstvak 19"/>
+              <wp:docPr id="13" name="Tekstvak 19"/>
               <a:graphic xmlns:a="http://schemas.openxmlformats.org/drawingml/2006/main">
                 <a:graphicData uri="http://schemas.microsoft.com/office/word/2010/wordprocessingShape">
                   <wps:wsp>
@@ -3008,7 +3510,7 @@
                               <w:docPartGallery w:val="Page Numbers (Bottom of Page)"/>
                               <w:docPartUnique w:val="true"/>
                             </w:docPartObj>
-                            <w:id w:val="704489431"/>
+                            <w:id w:val="474622406"/>
                           </w:sdtPr>
                           <w:sdtContent>
                             <w:p>
@@ -3039,7 +3541,7 @@
                                 <w:rPr>
                                   <w:color w:val="000000"/>
                                 </w:rPr>
-                                <w:t>5</w:t>
+                                <w:t>6</w:t>
                               </w:r>
                               <w:r>
                                 <w:rPr>
@@ -3075,7 +3577,7 @@
                                 <w:rPr>
                                   <w:color w:val="000000"/>
                                 </w:rPr>
-                                <w:t>5</w:t>
+                                <w:t>6</w:t>
                               </w:r>
                               <w:r>
                                 <w:rPr>
@@ -3100,7 +3602,7 @@
         </mc:Choice>
         <mc:Fallback>
           <w:pict>
-            <v:rect id="shape_0" ID="Tekstvak 19" path="m0,0l-2147483645,0l-2147483645,-2147483646l0,-2147483646xe" stroked="f" o:allowincell="f" style="position:absolute;margin-left:378.15pt;margin-top:18.2pt;width:80.15pt;height:9.6pt;mso-wrap-style:square;v-text-anchor:top;mso-position-horizontal:right;mso-position-horizontal-relative:margin" wp14:anchorId="7BFEAD91">
+            <v:rect id="shape_0" ID="Tekstvak 19" path="m0,0l-2147483645,0l-2147483645,-2147483646l0,-2147483646xe" stroked="f" o:allowincell="f" style="position:absolute;margin-left:378.95pt;margin-top:18.2pt;width:80.15pt;height:9.6pt;mso-wrap-style:square;v-text-anchor:top;mso-position-horizontal:right;mso-position-horizontal-relative:margin" wp14:anchorId="7BFEAD91">
               <v:fill o:detectmouseclick="t" on="false"/>
               <v:stroke color="#3465a4" weight="6480" joinstyle="round" endcap="flat"/>
               <v:textbox>
@@ -3111,7 +3613,7 @@
                         <w:docPartGallery w:val="Page Numbers (Bottom of Page)"/>
                         <w:docPartUnique w:val="true"/>
                       </w:docPartObj>
-                      <w:id w:val="607585599"/>
+                      <w:id w:val="1025116941"/>
                     </w:sdtPr>
                     <w:sdtContent>
                       <w:p>
@@ -3142,7 +3644,7 @@
                           <w:rPr>
                             <w:color w:val="000000"/>
                           </w:rPr>
-                          <w:t>5</w:t>
+                          <w:t>6</w:t>
                         </w:r>
                         <w:r>
                           <w:rPr>
@@ -3178,7 +3680,7 @@
                           <w:rPr>
                             <w:color w:val="000000"/>
                           </w:rPr>
-                          <w:t>5</w:t>
+                          <w:t>6</w:t>
                         </w:r>
                         <w:r>
                           <w:rPr>
@@ -3204,7 +3706,7 @@
         <w:docPartGallery w:val="Page Numbers (Bottom of Page)"/>
         <w:docPartUnique w:val="true"/>
       </w:docPartObj>
-      <w:id w:val="612772068"/>
+      <w:id w:val="593197072"/>
     </w:sdtPr>
     <w:sdtContent>
       <w:p>
@@ -3459,7 +3961,7 @@
           <wp:extent cx="4676140" cy="3258185"/>
           <wp:effectExtent l="0" t="0" r="0" b="0"/>
           <wp:wrapNone/>
-          <wp:docPr id="2" name="Afbeelding 18" descr=""/>
+          <wp:docPr id="3" name="Afbeelding 18" descr=""/>
           <wp:cNvGraphicFramePr>
             <a:graphicFrameLocks xmlns:a="http://schemas.openxmlformats.org/drawingml/2006/main" noChangeAspect="1"/>
           </wp:cNvGraphicFramePr>
@@ -3467,7 +3969,7 @@
             <a:graphicData uri="http://schemas.openxmlformats.org/drawingml/2006/picture">
               <pic:pic xmlns:pic="http://schemas.openxmlformats.org/drawingml/2006/picture">
                 <pic:nvPicPr>
-                  <pic:cNvPr id="2" name="Afbeelding 18" descr=""/>
+                  <pic:cNvPr id="3" name="Afbeelding 18" descr=""/>
                   <pic:cNvPicPr>
                     <a:picLocks noChangeAspect="1" noChangeArrowheads="1"/>
                   </pic:cNvPicPr>
@@ -3663,7 +4165,7 @@
           <wp:extent cx="4676140" cy="3258185"/>
           <wp:effectExtent l="0" t="0" r="0" b="0"/>
           <wp:wrapNone/>
-          <wp:docPr id="3" name="Afbeelding 18" descr=""/>
+          <wp:docPr id="4" name="Afbeelding 18" descr=""/>
           <wp:cNvGraphicFramePr>
             <a:graphicFrameLocks xmlns:a="http://schemas.openxmlformats.org/drawingml/2006/main" noChangeAspect="1"/>
           </wp:cNvGraphicFramePr>
@@ -3671,7 +4173,7 @@
             <a:graphicData uri="http://schemas.openxmlformats.org/drawingml/2006/picture">
               <pic:pic xmlns:pic="http://schemas.openxmlformats.org/drawingml/2006/picture">
                 <pic:nvPicPr>
-                  <pic:cNvPr id="3" name="Afbeelding 18" descr=""/>
+                  <pic:cNvPr id="4" name="Afbeelding 18" descr=""/>
                   <pic:cNvPicPr>
                     <a:picLocks noChangeAspect="1" noChangeArrowheads="1"/>
                   </pic:cNvPicPr>
@@ -3711,7 +4213,7 @@
     <w:r>
       <w:rPr/>
       <w:drawing>
-        <wp:anchor behindDoc="1" distT="0" distB="0" distL="0" distR="0" simplePos="0" locked="0" layoutInCell="0" allowOverlap="1" relativeHeight="7">
+        <wp:anchor behindDoc="1" distT="0" distB="0" distL="0" distR="0" simplePos="0" locked="0" layoutInCell="0" allowOverlap="1" relativeHeight="8">
           <wp:simplePos x="0" y="0"/>
           <wp:positionH relativeFrom="page">
             <wp:align>right</wp:align>
@@ -3722,7 +4224,7 @@
           <wp:extent cx="2649855" cy="1029335"/>
           <wp:effectExtent l="0" t="0" r="0" b="0"/>
           <wp:wrapNone/>
-          <wp:docPr id="10" name="Graphic 8" descr=""/>
+          <wp:docPr id="12" name="Graphic 8" descr=""/>
           <wp:cNvGraphicFramePr>
             <a:graphicFrameLocks xmlns:a="http://schemas.openxmlformats.org/drawingml/2006/main" noChangeAspect="1"/>
           </wp:cNvGraphicFramePr>
@@ -3730,7 +4232,7 @@
             <a:graphicData uri="http://schemas.openxmlformats.org/drawingml/2006/picture">
               <pic:pic xmlns:pic="http://schemas.openxmlformats.org/drawingml/2006/picture">
                 <pic:nvPicPr>
-                  <pic:cNvPr id="10" name="Graphic 8" descr=""/>
+                  <pic:cNvPr id="12" name="Graphic 8" descr=""/>
                   <pic:cNvPicPr>
                     <a:picLocks noChangeAspect="1" noChangeArrowheads="1"/>
                   </pic:cNvPicPr>
@@ -4430,6 +4932,681 @@
       </w:rPr>
     </w:lvl>
   </w:abstractNum>
+  <w:abstractNum w:abstractNumId="6">
+    <w:lvl w:ilvl="0">
+      <w:start w:val="1"/>
+      <w:numFmt w:val="decimal"/>
+      <w:lvlText w:val="%1."/>
+      <w:lvlJc w:val="left"/>
+      <w:pPr>
+        <w:tabs>
+          <w:tab w:val="num" w:pos="709"/>
+        </w:tabs>
+        <w:ind w:left="709" w:hanging="283"/>
+      </w:pPr>
+      <w:rPr/>
+    </w:lvl>
+    <w:lvl w:ilvl="1">
+      <w:start w:val="1"/>
+      <w:numFmt w:val="bullet"/>
+      <w:lvlText w:val=""/>
+      <w:lvlJc w:val="left"/>
+      <w:pPr>
+        <w:tabs>
+          <w:tab w:val="num" w:pos="1418"/>
+        </w:tabs>
+        <w:ind w:left="1418" w:hanging="283"/>
+      </w:pPr>
+      <w:rPr>
+        <w:rFonts w:ascii="Symbol" w:hAnsi="Symbol" w:cs="Symbol" w:hint="default"/>
+      </w:rPr>
+    </w:lvl>
+    <w:lvl w:ilvl="2">
+      <w:start w:val="1"/>
+      <w:numFmt w:val="bullet"/>
+      <w:lvlText w:val=""/>
+      <w:lvlJc w:val="left"/>
+      <w:pPr>
+        <w:tabs>
+          <w:tab w:val="num" w:pos="2127"/>
+        </w:tabs>
+        <w:ind w:left="2127" w:hanging="283"/>
+      </w:pPr>
+      <w:rPr>
+        <w:rFonts w:ascii="Symbol" w:hAnsi="Symbol" w:cs="Symbol" w:hint="default"/>
+      </w:rPr>
+    </w:lvl>
+    <w:lvl w:ilvl="3">
+      <w:start w:val="1"/>
+      <w:numFmt w:val="bullet"/>
+      <w:lvlText w:val=""/>
+      <w:lvlJc w:val="left"/>
+      <w:pPr>
+        <w:tabs>
+          <w:tab w:val="num" w:pos="2836"/>
+        </w:tabs>
+        <w:ind w:left="2836" w:hanging="283"/>
+      </w:pPr>
+      <w:rPr>
+        <w:rFonts w:ascii="Symbol" w:hAnsi="Symbol" w:cs="Symbol" w:hint="default"/>
+      </w:rPr>
+    </w:lvl>
+    <w:lvl w:ilvl="4">
+      <w:start w:val="1"/>
+      <w:numFmt w:val="bullet"/>
+      <w:lvlText w:val=""/>
+      <w:lvlJc w:val="left"/>
+      <w:pPr>
+        <w:tabs>
+          <w:tab w:val="num" w:pos="3545"/>
+        </w:tabs>
+        <w:ind w:left="3545" w:hanging="283"/>
+      </w:pPr>
+      <w:rPr>
+        <w:rFonts w:ascii="Symbol" w:hAnsi="Symbol" w:cs="Symbol" w:hint="default"/>
+      </w:rPr>
+    </w:lvl>
+    <w:lvl w:ilvl="5">
+      <w:start w:val="1"/>
+      <w:numFmt w:val="bullet"/>
+      <w:lvlText w:val=""/>
+      <w:lvlJc w:val="left"/>
+      <w:pPr>
+        <w:tabs>
+          <w:tab w:val="num" w:pos="4254"/>
+        </w:tabs>
+        <w:ind w:left="4254" w:hanging="283"/>
+      </w:pPr>
+      <w:rPr>
+        <w:rFonts w:ascii="Symbol" w:hAnsi="Symbol" w:cs="Symbol" w:hint="default"/>
+      </w:rPr>
+    </w:lvl>
+    <w:lvl w:ilvl="6">
+      <w:start w:val="1"/>
+      <w:numFmt w:val="bullet"/>
+      <w:lvlText w:val=""/>
+      <w:lvlJc w:val="left"/>
+      <w:pPr>
+        <w:tabs>
+          <w:tab w:val="num" w:pos="4963"/>
+        </w:tabs>
+        <w:ind w:left="4963" w:hanging="283"/>
+      </w:pPr>
+      <w:rPr>
+        <w:rFonts w:ascii="Symbol" w:hAnsi="Symbol" w:cs="Symbol" w:hint="default"/>
+      </w:rPr>
+    </w:lvl>
+    <w:lvl w:ilvl="7">
+      <w:start w:val="1"/>
+      <w:numFmt w:val="bullet"/>
+      <w:lvlText w:val=""/>
+      <w:lvlJc w:val="left"/>
+      <w:pPr>
+        <w:tabs>
+          <w:tab w:val="num" w:pos="5672"/>
+        </w:tabs>
+        <w:ind w:left="5672" w:hanging="283"/>
+      </w:pPr>
+      <w:rPr>
+        <w:rFonts w:ascii="Symbol" w:hAnsi="Symbol" w:cs="Symbol" w:hint="default"/>
+      </w:rPr>
+    </w:lvl>
+    <w:lvl w:ilvl="8">
+      <w:start w:val="1"/>
+      <w:numFmt w:val="bullet"/>
+      <w:lvlText w:val=""/>
+      <w:lvlJc w:val="left"/>
+      <w:pPr>
+        <w:tabs>
+          <w:tab w:val="num" w:pos="6381"/>
+        </w:tabs>
+        <w:ind w:left="6381" w:hanging="283"/>
+      </w:pPr>
+      <w:rPr>
+        <w:rFonts w:ascii="Symbol" w:hAnsi="Symbol" w:cs="Symbol" w:hint="default"/>
+      </w:rPr>
+    </w:lvl>
+  </w:abstractNum>
+  <w:abstractNum w:abstractNumId="7">
+    <w:lvl w:ilvl="0">
+      <w:start w:val="1"/>
+      <w:numFmt w:val="decimal"/>
+      <w:lvlText w:val="%1."/>
+      <w:lvlJc w:val="left"/>
+      <w:pPr>
+        <w:tabs>
+          <w:tab w:val="num" w:pos="709"/>
+        </w:tabs>
+        <w:ind w:left="709" w:hanging="283"/>
+      </w:pPr>
+      <w:rPr/>
+    </w:lvl>
+    <w:lvl w:ilvl="1">
+      <w:start w:val="1"/>
+      <w:numFmt w:val="bullet"/>
+      <w:lvlText w:val=""/>
+      <w:lvlJc w:val="left"/>
+      <w:pPr>
+        <w:tabs>
+          <w:tab w:val="num" w:pos="1418"/>
+        </w:tabs>
+        <w:ind w:left="1418" w:hanging="283"/>
+      </w:pPr>
+      <w:rPr>
+        <w:rFonts w:ascii="Symbol" w:hAnsi="Symbol" w:cs="Symbol" w:hint="default"/>
+      </w:rPr>
+    </w:lvl>
+    <w:lvl w:ilvl="2">
+      <w:start w:val="1"/>
+      <w:numFmt w:val="bullet"/>
+      <w:lvlText w:val=""/>
+      <w:lvlJc w:val="left"/>
+      <w:pPr>
+        <w:tabs>
+          <w:tab w:val="num" w:pos="2127"/>
+        </w:tabs>
+        <w:ind w:left="2127" w:hanging="283"/>
+      </w:pPr>
+      <w:rPr>
+        <w:rFonts w:ascii="Symbol" w:hAnsi="Symbol" w:cs="Symbol" w:hint="default"/>
+      </w:rPr>
+    </w:lvl>
+    <w:lvl w:ilvl="3">
+      <w:start w:val="1"/>
+      <w:numFmt w:val="bullet"/>
+      <w:lvlText w:val=""/>
+      <w:lvlJc w:val="left"/>
+      <w:pPr>
+        <w:tabs>
+          <w:tab w:val="num" w:pos="2836"/>
+        </w:tabs>
+        <w:ind w:left="2836" w:hanging="283"/>
+      </w:pPr>
+      <w:rPr>
+        <w:rFonts w:ascii="Symbol" w:hAnsi="Symbol" w:cs="Symbol" w:hint="default"/>
+      </w:rPr>
+    </w:lvl>
+    <w:lvl w:ilvl="4">
+      <w:start w:val="1"/>
+      <w:numFmt w:val="bullet"/>
+      <w:lvlText w:val=""/>
+      <w:lvlJc w:val="left"/>
+      <w:pPr>
+        <w:tabs>
+          <w:tab w:val="num" w:pos="3545"/>
+        </w:tabs>
+        <w:ind w:left="3545" w:hanging="283"/>
+      </w:pPr>
+      <w:rPr>
+        <w:rFonts w:ascii="Symbol" w:hAnsi="Symbol" w:cs="Symbol" w:hint="default"/>
+      </w:rPr>
+    </w:lvl>
+    <w:lvl w:ilvl="5">
+      <w:start w:val="1"/>
+      <w:numFmt w:val="bullet"/>
+      <w:lvlText w:val=""/>
+      <w:lvlJc w:val="left"/>
+      <w:pPr>
+        <w:tabs>
+          <w:tab w:val="num" w:pos="4254"/>
+        </w:tabs>
+        <w:ind w:left="4254" w:hanging="283"/>
+      </w:pPr>
+      <w:rPr>
+        <w:rFonts w:ascii="Symbol" w:hAnsi="Symbol" w:cs="Symbol" w:hint="default"/>
+      </w:rPr>
+    </w:lvl>
+    <w:lvl w:ilvl="6">
+      <w:start w:val="1"/>
+      <w:numFmt w:val="bullet"/>
+      <w:lvlText w:val=""/>
+      <w:lvlJc w:val="left"/>
+      <w:pPr>
+        <w:tabs>
+          <w:tab w:val="num" w:pos="4963"/>
+        </w:tabs>
+        <w:ind w:left="4963" w:hanging="283"/>
+      </w:pPr>
+      <w:rPr>
+        <w:rFonts w:ascii="Symbol" w:hAnsi="Symbol" w:cs="Symbol" w:hint="default"/>
+      </w:rPr>
+    </w:lvl>
+    <w:lvl w:ilvl="7">
+      <w:start w:val="1"/>
+      <w:numFmt w:val="bullet"/>
+      <w:lvlText w:val=""/>
+      <w:lvlJc w:val="left"/>
+      <w:pPr>
+        <w:tabs>
+          <w:tab w:val="num" w:pos="5672"/>
+        </w:tabs>
+        <w:ind w:left="5672" w:hanging="283"/>
+      </w:pPr>
+      <w:rPr>
+        <w:rFonts w:ascii="Symbol" w:hAnsi="Symbol" w:cs="Symbol" w:hint="default"/>
+      </w:rPr>
+    </w:lvl>
+    <w:lvl w:ilvl="8">
+      <w:start w:val="1"/>
+      <w:numFmt w:val="bullet"/>
+      <w:lvlText w:val=""/>
+      <w:lvlJc w:val="left"/>
+      <w:pPr>
+        <w:tabs>
+          <w:tab w:val="num" w:pos="6381"/>
+        </w:tabs>
+        <w:ind w:left="6381" w:hanging="283"/>
+      </w:pPr>
+      <w:rPr>
+        <w:rFonts w:ascii="Symbol" w:hAnsi="Symbol" w:cs="Symbol" w:hint="default"/>
+      </w:rPr>
+    </w:lvl>
+  </w:abstractNum>
+  <w:abstractNum w:abstractNumId="8">
+    <w:lvl w:ilvl="0">
+      <w:start w:val="1"/>
+      <w:numFmt w:val="decimal"/>
+      <w:lvlText w:val="%1."/>
+      <w:lvlJc w:val="left"/>
+      <w:pPr>
+        <w:tabs>
+          <w:tab w:val="num" w:pos="709"/>
+        </w:tabs>
+        <w:ind w:left="709" w:hanging="283"/>
+      </w:pPr>
+      <w:rPr/>
+    </w:lvl>
+    <w:lvl w:ilvl="1">
+      <w:start w:val="1"/>
+      <w:numFmt w:val="bullet"/>
+      <w:lvlText w:val=""/>
+      <w:lvlJc w:val="left"/>
+      <w:pPr>
+        <w:tabs>
+          <w:tab w:val="num" w:pos="1418"/>
+        </w:tabs>
+        <w:ind w:left="1418" w:hanging="283"/>
+      </w:pPr>
+      <w:rPr>
+        <w:rFonts w:ascii="Symbol" w:hAnsi="Symbol" w:cs="Symbol" w:hint="default"/>
+      </w:rPr>
+    </w:lvl>
+    <w:lvl w:ilvl="2">
+      <w:start w:val="1"/>
+      <w:numFmt w:val="bullet"/>
+      <w:lvlText w:val=""/>
+      <w:lvlJc w:val="left"/>
+      <w:pPr>
+        <w:tabs>
+          <w:tab w:val="num" w:pos="2127"/>
+        </w:tabs>
+        <w:ind w:left="2127" w:hanging="283"/>
+      </w:pPr>
+      <w:rPr>
+        <w:rFonts w:ascii="Symbol" w:hAnsi="Symbol" w:cs="Symbol" w:hint="default"/>
+      </w:rPr>
+    </w:lvl>
+    <w:lvl w:ilvl="3">
+      <w:start w:val="1"/>
+      <w:numFmt w:val="bullet"/>
+      <w:lvlText w:val=""/>
+      <w:lvlJc w:val="left"/>
+      <w:pPr>
+        <w:tabs>
+          <w:tab w:val="num" w:pos="2836"/>
+        </w:tabs>
+        <w:ind w:left="2836" w:hanging="283"/>
+      </w:pPr>
+      <w:rPr>
+        <w:rFonts w:ascii="Symbol" w:hAnsi="Symbol" w:cs="Symbol" w:hint="default"/>
+      </w:rPr>
+    </w:lvl>
+    <w:lvl w:ilvl="4">
+      <w:start w:val="1"/>
+      <w:numFmt w:val="bullet"/>
+      <w:lvlText w:val=""/>
+      <w:lvlJc w:val="left"/>
+      <w:pPr>
+        <w:tabs>
+          <w:tab w:val="num" w:pos="3545"/>
+        </w:tabs>
+        <w:ind w:left="3545" w:hanging="283"/>
+      </w:pPr>
+      <w:rPr>
+        <w:rFonts w:ascii="Symbol" w:hAnsi="Symbol" w:cs="Symbol" w:hint="default"/>
+      </w:rPr>
+    </w:lvl>
+    <w:lvl w:ilvl="5">
+      <w:start w:val="1"/>
+      <w:numFmt w:val="bullet"/>
+      <w:lvlText w:val=""/>
+      <w:lvlJc w:val="left"/>
+      <w:pPr>
+        <w:tabs>
+          <w:tab w:val="num" w:pos="4254"/>
+        </w:tabs>
+        <w:ind w:left="4254" w:hanging="283"/>
+      </w:pPr>
+      <w:rPr>
+        <w:rFonts w:ascii="Symbol" w:hAnsi="Symbol" w:cs="Symbol" w:hint="default"/>
+      </w:rPr>
+    </w:lvl>
+    <w:lvl w:ilvl="6">
+      <w:start w:val="1"/>
+      <w:numFmt w:val="bullet"/>
+      <w:lvlText w:val=""/>
+      <w:lvlJc w:val="left"/>
+      <w:pPr>
+        <w:tabs>
+          <w:tab w:val="num" w:pos="4963"/>
+        </w:tabs>
+        <w:ind w:left="4963" w:hanging="283"/>
+      </w:pPr>
+      <w:rPr>
+        <w:rFonts w:ascii="Symbol" w:hAnsi="Symbol" w:cs="Symbol" w:hint="default"/>
+      </w:rPr>
+    </w:lvl>
+    <w:lvl w:ilvl="7">
+      <w:start w:val="1"/>
+      <w:numFmt w:val="bullet"/>
+      <w:lvlText w:val=""/>
+      <w:lvlJc w:val="left"/>
+      <w:pPr>
+        <w:tabs>
+          <w:tab w:val="num" w:pos="5672"/>
+        </w:tabs>
+        <w:ind w:left="5672" w:hanging="283"/>
+      </w:pPr>
+      <w:rPr>
+        <w:rFonts w:ascii="Symbol" w:hAnsi="Symbol" w:cs="Symbol" w:hint="default"/>
+      </w:rPr>
+    </w:lvl>
+    <w:lvl w:ilvl="8">
+      <w:start w:val="1"/>
+      <w:numFmt w:val="bullet"/>
+      <w:lvlText w:val=""/>
+      <w:lvlJc w:val="left"/>
+      <w:pPr>
+        <w:tabs>
+          <w:tab w:val="num" w:pos="6381"/>
+        </w:tabs>
+        <w:ind w:left="6381" w:hanging="283"/>
+      </w:pPr>
+      <w:rPr>
+        <w:rFonts w:ascii="Symbol" w:hAnsi="Symbol" w:cs="Symbol" w:hint="default"/>
+      </w:rPr>
+    </w:lvl>
+  </w:abstractNum>
+  <w:abstractNum w:abstractNumId="9">
+    <w:lvl w:ilvl="0">
+      <w:start w:val="1"/>
+      <w:numFmt w:val="decimal"/>
+      <w:lvlText w:val="%1."/>
+      <w:lvlJc w:val="left"/>
+      <w:pPr>
+        <w:tabs>
+          <w:tab w:val="num" w:pos="709"/>
+        </w:tabs>
+        <w:ind w:left="709" w:hanging="283"/>
+      </w:pPr>
+      <w:rPr/>
+    </w:lvl>
+    <w:lvl w:ilvl="1">
+      <w:start w:val="1"/>
+      <w:numFmt w:val="bullet"/>
+      <w:lvlText w:val=""/>
+      <w:lvlJc w:val="left"/>
+      <w:pPr>
+        <w:tabs>
+          <w:tab w:val="num" w:pos="1418"/>
+        </w:tabs>
+        <w:ind w:left="1418" w:hanging="283"/>
+      </w:pPr>
+      <w:rPr>
+        <w:rFonts w:ascii="Symbol" w:hAnsi="Symbol" w:cs="Symbol" w:hint="default"/>
+      </w:rPr>
+    </w:lvl>
+    <w:lvl w:ilvl="2">
+      <w:start w:val="1"/>
+      <w:numFmt w:val="bullet"/>
+      <w:lvlText w:val=""/>
+      <w:lvlJc w:val="left"/>
+      <w:pPr>
+        <w:tabs>
+          <w:tab w:val="num" w:pos="2127"/>
+        </w:tabs>
+        <w:ind w:left="2127" w:hanging="283"/>
+      </w:pPr>
+      <w:rPr>
+        <w:rFonts w:ascii="Symbol" w:hAnsi="Symbol" w:cs="Symbol" w:hint="default"/>
+      </w:rPr>
+    </w:lvl>
+    <w:lvl w:ilvl="3">
+      <w:start w:val="1"/>
+      <w:numFmt w:val="bullet"/>
+      <w:lvlText w:val=""/>
+      <w:lvlJc w:val="left"/>
+      <w:pPr>
+        <w:tabs>
+          <w:tab w:val="num" w:pos="2836"/>
+        </w:tabs>
+        <w:ind w:left="2836" w:hanging="283"/>
+      </w:pPr>
+      <w:rPr>
+        <w:rFonts w:ascii="Symbol" w:hAnsi="Symbol" w:cs="Symbol" w:hint="default"/>
+      </w:rPr>
+    </w:lvl>
+    <w:lvl w:ilvl="4">
+      <w:start w:val="1"/>
+      <w:numFmt w:val="bullet"/>
+      <w:lvlText w:val=""/>
+      <w:lvlJc w:val="left"/>
+      <w:pPr>
+        <w:tabs>
+          <w:tab w:val="num" w:pos="3545"/>
+        </w:tabs>
+        <w:ind w:left="3545" w:hanging="283"/>
+      </w:pPr>
+      <w:rPr>
+        <w:rFonts w:ascii="Symbol" w:hAnsi="Symbol" w:cs="Symbol" w:hint="default"/>
+      </w:rPr>
+    </w:lvl>
+    <w:lvl w:ilvl="5">
+      <w:start w:val="1"/>
+      <w:numFmt w:val="bullet"/>
+      <w:lvlText w:val=""/>
+      <w:lvlJc w:val="left"/>
+      <w:pPr>
+        <w:tabs>
+          <w:tab w:val="num" w:pos="4254"/>
+        </w:tabs>
+        <w:ind w:left="4254" w:hanging="283"/>
+      </w:pPr>
+      <w:rPr>
+        <w:rFonts w:ascii="Symbol" w:hAnsi="Symbol" w:cs="Symbol" w:hint="default"/>
+      </w:rPr>
+    </w:lvl>
+    <w:lvl w:ilvl="6">
+      <w:start w:val="1"/>
+      <w:numFmt w:val="bullet"/>
+      <w:lvlText w:val=""/>
+      <w:lvlJc w:val="left"/>
+      <w:pPr>
+        <w:tabs>
+          <w:tab w:val="num" w:pos="4963"/>
+        </w:tabs>
+        <w:ind w:left="4963" w:hanging="283"/>
+      </w:pPr>
+      <w:rPr>
+        <w:rFonts w:ascii="Symbol" w:hAnsi="Symbol" w:cs="Symbol" w:hint="default"/>
+      </w:rPr>
+    </w:lvl>
+    <w:lvl w:ilvl="7">
+      <w:start w:val="1"/>
+      <w:numFmt w:val="bullet"/>
+      <w:lvlText w:val=""/>
+      <w:lvlJc w:val="left"/>
+      <w:pPr>
+        <w:tabs>
+          <w:tab w:val="num" w:pos="5672"/>
+        </w:tabs>
+        <w:ind w:left="5672" w:hanging="283"/>
+      </w:pPr>
+      <w:rPr>
+        <w:rFonts w:ascii="Symbol" w:hAnsi="Symbol" w:cs="Symbol" w:hint="default"/>
+      </w:rPr>
+    </w:lvl>
+    <w:lvl w:ilvl="8">
+      <w:start w:val="1"/>
+      <w:numFmt w:val="bullet"/>
+      <w:lvlText w:val=""/>
+      <w:lvlJc w:val="left"/>
+      <w:pPr>
+        <w:tabs>
+          <w:tab w:val="num" w:pos="6381"/>
+        </w:tabs>
+        <w:ind w:left="6381" w:hanging="283"/>
+      </w:pPr>
+      <w:rPr>
+        <w:rFonts w:ascii="Symbol" w:hAnsi="Symbol" w:cs="Symbol" w:hint="default"/>
+      </w:rPr>
+    </w:lvl>
+  </w:abstractNum>
+  <w:abstractNum w:abstractNumId="10">
+    <w:lvl w:ilvl="0">
+      <w:start w:val="1"/>
+      <w:numFmt w:val="decimal"/>
+      <w:lvlText w:val="%1."/>
+      <w:lvlJc w:val="left"/>
+      <w:pPr>
+        <w:tabs>
+          <w:tab w:val="num" w:pos="709"/>
+        </w:tabs>
+        <w:ind w:left="709" w:hanging="283"/>
+      </w:pPr>
+      <w:rPr/>
+    </w:lvl>
+    <w:lvl w:ilvl="1">
+      <w:start w:val="1"/>
+      <w:numFmt w:val="bullet"/>
+      <w:lvlText w:val=""/>
+      <w:lvlJc w:val="left"/>
+      <w:pPr>
+        <w:tabs>
+          <w:tab w:val="num" w:pos="1418"/>
+        </w:tabs>
+        <w:ind w:left="1418" w:hanging="283"/>
+      </w:pPr>
+      <w:rPr>
+        <w:rFonts w:ascii="Symbol" w:hAnsi="Symbol" w:cs="Symbol" w:hint="default"/>
+      </w:rPr>
+    </w:lvl>
+    <w:lvl w:ilvl="2">
+      <w:start w:val="1"/>
+      <w:numFmt w:val="bullet"/>
+      <w:lvlText w:val=""/>
+      <w:lvlJc w:val="left"/>
+      <w:pPr>
+        <w:tabs>
+          <w:tab w:val="num" w:pos="2127"/>
+        </w:tabs>
+        <w:ind w:left="2127" w:hanging="283"/>
+      </w:pPr>
+      <w:rPr>
+        <w:rFonts w:ascii="Symbol" w:hAnsi="Symbol" w:cs="Symbol" w:hint="default"/>
+      </w:rPr>
+    </w:lvl>
+    <w:lvl w:ilvl="3">
+      <w:start w:val="1"/>
+      <w:numFmt w:val="bullet"/>
+      <w:lvlText w:val=""/>
+      <w:lvlJc w:val="left"/>
+      <w:pPr>
+        <w:tabs>
+          <w:tab w:val="num" w:pos="2836"/>
+        </w:tabs>
+        <w:ind w:left="2836" w:hanging="283"/>
+      </w:pPr>
+      <w:rPr>
+        <w:rFonts w:ascii="Symbol" w:hAnsi="Symbol" w:cs="Symbol" w:hint="default"/>
+      </w:rPr>
+    </w:lvl>
+    <w:lvl w:ilvl="4">
+      <w:start w:val="1"/>
+      <w:numFmt w:val="bullet"/>
+      <w:lvlText w:val=""/>
+      <w:lvlJc w:val="left"/>
+      <w:pPr>
+        <w:tabs>
+          <w:tab w:val="num" w:pos="3545"/>
+        </w:tabs>
+        <w:ind w:left="3545" w:hanging="283"/>
+      </w:pPr>
+      <w:rPr>
+        <w:rFonts w:ascii="Symbol" w:hAnsi="Symbol" w:cs="Symbol" w:hint="default"/>
+      </w:rPr>
+    </w:lvl>
+    <w:lvl w:ilvl="5">
+      <w:start w:val="1"/>
+      <w:numFmt w:val="bullet"/>
+      <w:lvlText w:val=""/>
+      <w:lvlJc w:val="left"/>
+      <w:pPr>
+        <w:tabs>
+          <w:tab w:val="num" w:pos="4254"/>
+        </w:tabs>
+        <w:ind w:left="4254" w:hanging="283"/>
+      </w:pPr>
+      <w:rPr>
+        <w:rFonts w:ascii="Symbol" w:hAnsi="Symbol" w:cs="Symbol" w:hint="default"/>
+      </w:rPr>
+    </w:lvl>
+    <w:lvl w:ilvl="6">
+      <w:start w:val="1"/>
+      <w:numFmt w:val="bullet"/>
+      <w:lvlText w:val=""/>
+      <w:lvlJc w:val="left"/>
+      <w:pPr>
+        <w:tabs>
+          <w:tab w:val="num" w:pos="4963"/>
+        </w:tabs>
+        <w:ind w:left="4963" w:hanging="283"/>
+      </w:pPr>
+      <w:rPr>
+        <w:rFonts w:ascii="Symbol" w:hAnsi="Symbol" w:cs="Symbol" w:hint="default"/>
+      </w:rPr>
+    </w:lvl>
+    <w:lvl w:ilvl="7">
+      <w:start w:val="1"/>
+      <w:numFmt w:val="bullet"/>
+      <w:lvlText w:val=""/>
+      <w:lvlJc w:val="left"/>
+      <w:pPr>
+        <w:tabs>
+          <w:tab w:val="num" w:pos="5672"/>
+        </w:tabs>
+        <w:ind w:left="5672" w:hanging="283"/>
+      </w:pPr>
+      <w:rPr>
+        <w:rFonts w:ascii="Symbol" w:hAnsi="Symbol" w:cs="Symbol" w:hint="default"/>
+      </w:rPr>
+    </w:lvl>
+    <w:lvl w:ilvl="8">
+      <w:start w:val="1"/>
+      <w:numFmt w:val="bullet"/>
+      <w:lvlText w:val=""/>
+      <w:lvlJc w:val="left"/>
+      <w:pPr>
+        <w:tabs>
+          <w:tab w:val="num" w:pos="6381"/>
+        </w:tabs>
+        <w:ind w:left="6381" w:hanging="283"/>
+      </w:pPr>
+      <w:rPr>
+        <w:rFonts w:ascii="Symbol" w:hAnsi="Symbol" w:cs="Symbol" w:hint="default"/>
+      </w:rPr>
+    </w:lvl>
+  </w:abstractNum>
   <w:num w:numId="1">
     <w:abstractNumId w:val="1"/>
   </w:num>
@@ -4444,6 +5621,21 @@
   </w:num>
   <w:num w:numId="5">
     <w:abstractNumId w:val="5"/>
+  </w:num>
+  <w:num w:numId="6">
+    <w:abstractNumId w:val="6"/>
+  </w:num>
+  <w:num w:numId="7">
+    <w:abstractNumId w:val="7"/>
+  </w:num>
+  <w:num w:numId="8">
+    <w:abstractNumId w:val="8"/>
+  </w:num>
+  <w:num w:numId="9">
+    <w:abstractNumId w:val="9"/>
+  </w:num>
+  <w:num w:numId="10">
+    <w:abstractNumId w:val="10"/>
   </w:num>
 </w:numbering>
 </file>
@@ -4849,12 +6041,13 @@
     <w:rsid w:val="00753826"/>
     <w:pPr>
       <w:widowControl/>
+      <w:suppressAutoHyphens w:val="true"/>
       <w:bidi w:val="0"/>
       <w:spacing w:lineRule="auto" w:line="360" w:before="0" w:after="0"/>
       <w:jc w:val="left"/>
     </w:pPr>
     <w:rPr>
-      <w:rFonts w:eastAsia="Arial" w:cs="Arial" w:ascii="Arial" w:hAnsi="Arial"/>
+      <w:rFonts w:ascii="Arial" w:hAnsi="Arial" w:eastAsia="Arial" w:cs="Arial"/>
       <w:color w:val="000000"/>
       <w:kern w:val="0"/>
       <w:sz w:val="20"/>
@@ -4878,6 +6071,7 @@
         <w:ilvl w:val="0"/>
         <w:numId w:val="1"/>
       </w:numPr>
+      <w:suppressAutoHyphens w:val="true"/>
       <w:bidi w:val="0"/>
       <w:spacing w:lineRule="auto" w:line="264" w:before="240" w:after="0"/>
       <w:ind w:left="431" w:hanging="431"/>
@@ -4911,6 +6105,7 @@
         <w:ilvl w:val="1"/>
         <w:numId w:val="1"/>
       </w:numPr>
+      <w:suppressAutoHyphens w:val="true"/>
       <w:bidi w:val="0"/>
       <w:spacing w:lineRule="auto" w:line="360" w:before="0" w:after="76"/>
       <w:jc w:val="left"/>
@@ -4942,6 +6137,7 @@
         <w:ilvl w:val="2"/>
         <w:numId w:val="1"/>
       </w:numPr>
+      <w:suppressAutoHyphens w:val="true"/>
       <w:bidi w:val="0"/>
       <w:spacing w:lineRule="auto" w:line="360" w:before="0" w:after="98"/>
       <w:jc w:val="left"/>
@@ -5243,7 +6439,6 @@
   </w:style>
   <w:style w:type="character" w:styleId="FootnoteCharacters">
     <w:name w:val="Footnote Characters"/>
-    <w:basedOn w:val="DefaultParagraphFont"/>
     <w:uiPriority w:val="99"/>
     <w:unhideWhenUsed/>
     <w:qFormat/>
@@ -5486,6 +6681,14 @@
     <w:qFormat/>
     <w:rPr>
       <w:rFonts w:ascii="Liberation Mono" w:hAnsi="Liberation Mono" w:eastAsia="Liberation Mono" w:cs="Liberation Mono"/>
+    </w:rPr>
+  </w:style>
+  <w:style w:type="character" w:styleId="Strong">
+    <w:name w:val="Strong"/>
+    <w:qFormat/>
+    <w:rPr>
+      <w:b/>
+      <w:bCs/>
     </w:rPr>
   </w:style>
   <w:style w:type="character" w:styleId="StrongEmphasis">
@@ -5744,6 +6947,7 @@
     <w:rsid w:val="00ed3c2e"/>
     <w:pPr>
       <w:widowControl/>
+      <w:suppressAutoHyphens w:val="true"/>
       <w:bidi w:val="0"/>
       <w:spacing w:lineRule="auto" w:line="240" w:before="0" w:after="0"/>
       <w:ind w:left="10" w:hanging="10"/>
@@ -7002,199 +8206,4 @@
     </a:ext>
   </a:extLst>
 </a:theme>
-</file>
-
-<file path=customXml/item1.xml><?xml version="1.0" encoding="utf-8"?>
-<b:Sources xmlns:b="http://schemas.openxmlformats.org/officeDocument/2006/bibliography" xmlns="http://schemas.openxmlformats.org/officeDocument/2006/bibliography" SelectedStyle="\APASixthEditionOfficeOnline.xsl" StyleName="APA" Version="6">
-  <b:Source>
-    <b:Tag>HPi10</b:Tag>
-    <b:SourceType>Report</b:SourceType>
-    <b:Guid>{EB17E8B4-CD9E-4929-8DF0-41ED47E182D5}</b:Guid>
-    <b:Author>
-      <b:Author>
-        <b:NameList>
-          <b:Person>
-            <b:Last>Pijnenburg</b:Last>
-            <b:First>H.</b:First>
-          </b:Person>
-        </b:NameList>
-      </b:Author>
-    </b:Author>
-    <b:Title>Zorgen dat het werkt</b:Title>
-    <b:Year>2010</b:Year>
-    <b:Publisher>Lectoraat Werkzame Factoren in de Zorg voor Jeugd, HAN</b:Publisher>
-    <b:City>Nijmegen</b:City>
-    <b:RefOrder>1</b:RefOrder>
-  </b:Source>
-</b:Sources>
-</file>
-
-<file path=customXml/item2.xml><?xml version="1.0" encoding="utf-8"?>
-<p:properties xmlns:p="http://schemas.microsoft.com/office/2006/metadata/properties" xmlns:xsi="http://www.w3.org/2001/XMLSchema-instance" xmlns:pc="http://schemas.microsoft.com/office/infopath/2007/PartnerControls">
-  <documentManagement/>
-</p:properties>
-</file>
-
-<file path=customXml/item3.xml><?xml version="1.0" encoding="utf-8"?>
-<?mso-contentType ?>
-<FormTemplates xmlns="http://schemas.microsoft.com/sharepoint/v3/contenttype/forms">
-  <Display>DocumentLibraryForm</Display>
-  <Edit>DocumentLibraryForm</Edit>
-  <New>DocumentLibraryForm</New>
-</FormTemplates>
-</file>
-
-<file path=customXml/item4.xml><?xml version="1.0" encoding="utf-8"?>
-<ct:contentTypeSchema xmlns:ct="http://schemas.microsoft.com/office/2006/metadata/contentType" xmlns:ma="http://schemas.microsoft.com/office/2006/metadata/properties/metaAttributes" ct:_="" ma:_="" ma:contentTypeName="Document" ma:contentTypeID="0x010100748BC2F0AC01C04BA37F8A3EE99EF9B2" ma:contentTypeVersion="0" ma:contentTypeDescription="Een nieuw document maken." ma:contentTypeScope="" ma:versionID="b7054971a46f065470bc0e490339fad3">
-  <xsd:schema xmlns:xsd="http://www.w3.org/2001/XMLSchema" xmlns:xs="http://www.w3.org/2001/XMLSchema" xmlns:p="http://schemas.microsoft.com/office/2006/metadata/properties" targetNamespace="http://schemas.microsoft.com/office/2006/metadata/properties" ma:root="true" ma:fieldsID="1978a156f712f99d6452530788f7ffe9">
-    <xsd:element name="properties">
-      <xsd:complexType>
-        <xsd:sequence>
-          <xsd:element name="documentManagement">
-            <xsd:complexType>
-              <xsd:all/>
-            </xsd:complexType>
-          </xsd:element>
-        </xsd:sequence>
-      </xsd:complexType>
-    </xsd:element>
-  </xsd:schema>
-  <xsd:schema xmlns="http://schemas.openxmlformats.org/package/2006/metadata/core-properties" xmlns:xsd="http://www.w3.org/2001/XMLSchema" xmlns:xsi="http://www.w3.org/2001/XMLSchema-instance" xmlns:dc="http://purl.org/dc/elements/1.1/" xmlns:dcterms="http://purl.org/dc/terms/" xmlns:odoc="http://schemas.microsoft.com/internal/obd" targetNamespace="http://schemas.openxmlformats.org/package/2006/metadata/core-properties" elementFormDefault="qualified" attributeFormDefault="unqualified" blockDefault="#all">
-    <xsd:import namespace="http://purl.org/dc/elements/1.1/" schemaLocation="http://dublincore.org/schemas/xmls/qdc/2003/04/02/dc.xsd"/>
-    <xsd:import namespace="http://purl.org/dc/terms/" schemaLocation="http://dublincore.org/schemas/xmls/qdc/2003/04/02/dcterms.xsd"/>
-    <xsd:element name="coreProperties" type="CT_coreProperties"/>
-    <xsd:complexType name="CT_coreProperties">
-      <xsd:all>
-        <xsd:element ref="dc:creator" minOccurs="0" maxOccurs="1"/>
-        <xsd:element ref="dcterms:created" minOccurs="0" maxOccurs="1"/>
-        <xsd:element ref="dc:identifier" minOccurs="0" maxOccurs="1"/>
-        <xsd:element name="contentType" minOccurs="0" maxOccurs="1" type="xsd:string" ma:index="0" ma:displayName="Inhoudstype"/>
-        <xsd:element ref="dc:title" minOccurs="0" maxOccurs="1" ma:index="4" ma:displayName="Titel"/>
-        <xsd:element ref="dc:subject" minOccurs="0" maxOccurs="1"/>
-        <xsd:element ref="dc:description" minOccurs="0" maxOccurs="1"/>
-        <xsd:element name="keywords" minOccurs="0" maxOccurs="1" type="xsd:string"/>
-        <xsd:element ref="dc:language" minOccurs="0" maxOccurs="1"/>
-        <xsd:element name="category" minOccurs="0" maxOccurs="1" type="xsd:string"/>
-        <xsd:element name="version" minOccurs="0" maxOccurs="1" type="xsd:string"/>
-        <xsd:element name="revision" minOccurs="0" maxOccurs="1" type="xsd:string">
-          <xsd:annotation>
-            <xsd:documentation>
-                        This value indicates the number of saves or revisions. The application is responsible for updating this value after each revision.
-                    </xsd:documentation>
-          </xsd:annotation>
-        </xsd:element>
-        <xsd:element name="lastModifiedBy" minOccurs="0" maxOccurs="1" type="xsd:string"/>
-        <xsd:element ref="dcterms:modified" minOccurs="0" maxOccurs="1"/>
-        <xsd:element name="contentStatus" minOccurs="0" maxOccurs="1" type="xsd:string"/>
-      </xsd:all>
-    </xsd:complexType>
-  </xsd:schema>
-  <xs:schema xmlns:pc="http://schemas.microsoft.com/office/infopath/2007/PartnerControls" xmlns:xs="http://www.w3.org/2001/XMLSchema" targetNamespace="http://schemas.microsoft.com/office/infopath/2007/PartnerControls" elementFormDefault="qualified" attributeFormDefault="unqualified">
-    <xs:element name="Person">
-      <xs:complexType>
-        <xs:sequence>
-          <xs:element ref="pc:DisplayName" minOccurs="0"/>
-          <xs:element ref="pc:AccountId" minOccurs="0"/>
-          <xs:element ref="pc:AccountType" minOccurs="0"/>
-        </xs:sequence>
-      </xs:complexType>
-    </xs:element>
-    <xs:element name="DisplayName" type="xs:string"/>
-    <xs:element name="AccountId" type="xs:string"/>
-    <xs:element name="AccountType" type="xs:string"/>
-    <xs:element name="BDCAssociatedEntity">
-      <xs:complexType>
-        <xs:sequence>
-          <xs:element ref="pc:BDCEntity" minOccurs="0" maxOccurs="unbounded"/>
-        </xs:sequence>
-        <xs:attribute ref="pc:EntityNamespace"/>
-        <xs:attribute ref="pc:EntityName"/>
-        <xs:attribute ref="pc:SystemInstanceName"/>
-        <xs:attribute ref="pc:AssociationName"/>
-      </xs:complexType>
-    </xs:element>
-    <xs:attribute name="EntityNamespace" type="xs:string"/>
-    <xs:attribute name="EntityName" type="xs:string"/>
-    <xs:attribute name="SystemInstanceName" type="xs:string"/>
-    <xs:attribute name="AssociationName" type="xs:string"/>
-    <xs:element name="BDCEntity">
-      <xs:complexType>
-        <xs:sequence>
-          <xs:element ref="pc:EntityDisplayName" minOccurs="0"/>
-          <xs:element ref="pc:EntityInstanceReference" minOccurs="0"/>
-          <xs:element ref="pc:EntityId1" minOccurs="0"/>
-          <xs:element ref="pc:EntityId2" minOccurs="0"/>
-          <xs:element ref="pc:EntityId3" minOccurs="0"/>
-          <xs:element ref="pc:EntityId4" minOccurs="0"/>
-          <xs:element ref="pc:EntityId5" minOccurs="0"/>
-        </xs:sequence>
-      </xs:complexType>
-    </xs:element>
-    <xs:element name="EntityDisplayName" type="xs:string"/>
-    <xs:element name="EntityInstanceReference" type="xs:string"/>
-    <xs:element name="EntityId1" type="xs:string"/>
-    <xs:element name="EntityId2" type="xs:string"/>
-    <xs:element name="EntityId3" type="xs:string"/>
-    <xs:element name="EntityId4" type="xs:string"/>
-    <xs:element name="EntityId5" type="xs:string"/>
-    <xs:element name="Terms">
-      <xs:complexType>
-        <xs:sequence>
-          <xs:element ref="pc:TermInfo" minOccurs="0" maxOccurs="unbounded"/>
-        </xs:sequence>
-      </xs:complexType>
-    </xs:element>
-    <xs:element name="TermInfo">
-      <xs:complexType>
-        <xs:sequence>
-          <xs:element ref="pc:TermName" minOccurs="0"/>
-          <xs:element ref="pc:TermId" minOccurs="0"/>
-        </xs:sequence>
-      </xs:complexType>
-    </xs:element>
-    <xs:element name="TermName" type="xs:string"/>
-    <xs:element name="TermId" type="xs:string"/>
-  </xs:schema>
-</ct:contentTypeSchema>
-</file>
-
-<file path=customXml/itemProps1.xml><?xml version="1.0" encoding="utf-8"?>
-<ds:datastoreItem xmlns:ds="http://schemas.openxmlformats.org/officeDocument/2006/customXml" ds:itemID="{D69D2C85-FBBB-4593-88F1-E9716319C2B7}">
-  <ds:schemaRefs>
-    <ds:schemaRef ds:uri="http://schemas.openxmlformats.org/officeDocument/2006/bibliography"/>
-  </ds:schemaRefs>
-</ds:datastoreItem>
-</file>
-
-<file path=customXml/itemProps2.xml><?xml version="1.0" encoding="utf-8"?>
-<ds:datastoreItem xmlns:ds="http://schemas.openxmlformats.org/officeDocument/2006/customXml" ds:itemID="{A96086A9-C93B-4195-9942-41863CCC68C6}">
-  <ds:schemaRefs>
-    <ds:schemaRef ds:uri="http://schemas.microsoft.com/office/2006/metadata/properties"/>
-    <ds:schemaRef ds:uri="http://schemas.microsoft.com/office/infopath/2007/PartnerControls"/>
-  </ds:schemaRefs>
-</ds:datastoreItem>
-</file>
-
-<file path=customXml/itemProps3.xml><?xml version="1.0" encoding="utf-8"?>
-<ds:datastoreItem xmlns:ds="http://schemas.openxmlformats.org/officeDocument/2006/customXml" ds:itemID="{A05A2F34-0CE7-4D6F-9850-E83E48AF91B1}">
-  <ds:schemaRefs>
-    <ds:schemaRef ds:uri="http://schemas.microsoft.com/sharepoint/v3/contenttype/forms"/>
-  </ds:schemaRefs>
-</ds:datastoreItem>
-</file>
-
-<file path=customXml/itemProps4.xml><?xml version="1.0" encoding="utf-8"?>
-<ds:datastoreItem xmlns:ds="http://schemas.openxmlformats.org/officeDocument/2006/customXml" ds:itemID="{FC2F32BA-D461-4C36-B9B8-FD7B4CD0577C}">
-  <ds:schemaRefs>
-    <ds:schemaRef ds:uri="http://schemas.microsoft.com/office/2006/metadata/contentType"/>
-    <ds:schemaRef ds:uri="http://schemas.microsoft.com/office/2006/metadata/properties/metaAttributes"/>
-    <ds:schemaRef ds:uri="http://www.w3.org/2001/XMLSchema"/>
-    <ds:schemaRef ds:uri="http://schemas.microsoft.com/office/2006/metadata/properties"/>
-    <ds:schemaRef ds:uri="http://schemas.openxmlformats.org/package/2006/metadata/core-properties"/>
-    <ds:schemaRef ds:uri="http://purl.org/dc/elements/1.1/"/>
-    <ds:schemaRef ds:uri="http://purl.org/dc/terms/"/>
-    <ds:schemaRef ds:uri="http://schemas.microsoft.com/internal/obd"/>
-    <ds:schemaRef ds:uri="http://schemas.microsoft.com/office/infopath/2007/PartnerControls"/>
-  </ds:schemaRefs>
-</ds:datastoreItem>
 </file>
</xml_diff>